<commit_message>
Solo falta javadoc de docu
</commit_message>
<xml_diff>
--- a/Progra2/Docu/Docu.docx
+++ b/Progra2/Docu/Docu.docx
@@ -144,99 +144,88 @@
         <w:rPr>
           <w:rFonts w:ascii="Arial" w:hAnsi="Arial" w:cs="Arial"/>
           <w:sz w:val="24"/>
-          <w:lang w:val="en-US"/>
-        </w:rPr>
-      </w:pPr>
-      <w:r>
-        <w:rPr>
-          <w:rFonts w:ascii="Arial" w:hAnsi="Arial" w:cs="Arial"/>
-          <w:sz w:val="24"/>
-          <w:lang w:val="en-US"/>
-        </w:rPr>
-        <w:t xml:space="preserve">Prof. Ericka </w:t>
+        </w:rPr>
+      </w:pPr>
+      <w:r>
+        <w:rPr>
+          <w:rFonts w:ascii="Arial" w:hAnsi="Arial" w:cs="Arial"/>
+          <w:sz w:val="24"/>
+        </w:rPr>
+        <w:t xml:space="preserve">Prof. </w:t>
       </w:r>
       <w:proofErr w:type="spellStart"/>
       <w:r>
         <w:rPr>
           <w:rFonts w:ascii="Arial" w:hAnsi="Arial" w:cs="Arial"/>
           <w:sz w:val="24"/>
-          <w:lang w:val="en-US"/>
-        </w:rPr>
-        <w:t>Marín</w:t>
+        </w:rPr>
+        <w:t>Ericka</w:t>
       </w:r>
       <w:proofErr w:type="spellEnd"/>
       <w:r>
         <w:rPr>
           <w:rFonts w:ascii="Arial" w:hAnsi="Arial" w:cs="Arial"/>
           <w:sz w:val="24"/>
-          <w:lang w:val="en-US"/>
-        </w:rPr>
-        <w:t xml:space="preserve"> Shuman</w:t>
-      </w:r>
-    </w:p>
-    <w:p>
-      <w:pPr>
-        <w:jc w:val="center"/>
-        <w:rPr>
-          <w:rFonts w:ascii="Arial" w:hAnsi="Arial" w:cs="Arial"/>
-          <w:sz w:val="24"/>
-          <w:lang w:val="en-US"/>
-        </w:rPr>
-      </w:pPr>
-    </w:p>
-    <w:p>
-      <w:pPr>
-        <w:jc w:val="center"/>
-        <w:rPr>
-          <w:rFonts w:ascii="Arial" w:hAnsi="Arial" w:cs="Arial"/>
-          <w:sz w:val="24"/>
-          <w:lang w:val="en-US"/>
-        </w:rPr>
-      </w:pPr>
-    </w:p>
-    <w:p>
-      <w:pPr>
-        <w:jc w:val="center"/>
-        <w:rPr>
-          <w:rFonts w:ascii="Arial" w:hAnsi="Arial" w:cs="Arial"/>
-          <w:sz w:val="24"/>
-          <w:lang w:val="en-US"/>
-        </w:rPr>
-      </w:pPr>
-      <w:r>
-        <w:rPr>
-          <w:rFonts w:ascii="Arial" w:hAnsi="Arial" w:cs="Arial"/>
-          <w:sz w:val="24"/>
-          <w:lang w:val="en-US"/>
-        </w:rPr>
-        <w:t xml:space="preserve">II </w:t>
+        </w:rPr>
+        <w:t xml:space="preserve"> </w:t>
+      </w:r>
+      <w:r>
+        <w:rPr>
+          <w:rFonts w:ascii="Arial" w:hAnsi="Arial" w:cs="Arial"/>
+          <w:sz w:val="24"/>
+        </w:rPr>
+        <w:t xml:space="preserve">Marín </w:t>
       </w:r>
       <w:proofErr w:type="spellStart"/>
       <w:r>
         <w:rPr>
           <w:rFonts w:ascii="Arial" w:hAnsi="Arial" w:cs="Arial"/>
           <w:sz w:val="24"/>
-          <w:lang w:val="en-US"/>
-        </w:rPr>
-        <w:t>Semestre</w:t>
+        </w:rPr>
+        <w:t>Shuman</w:t>
       </w:r>
       <w:proofErr w:type="spellEnd"/>
-      <w:r>
-        <w:rPr>
-          <w:rFonts w:ascii="Arial" w:hAnsi="Arial" w:cs="Arial"/>
-          <w:sz w:val="24"/>
-          <w:lang w:val="en-US"/>
-        </w:rPr>
-        <w:t>, 2019</w:t>
-      </w:r>
-    </w:p>
-    <w:p>
-      <w:pPr>
-        <w:jc w:val="center"/>
-        <w:rPr>
-          <w:rFonts w:ascii="Arial" w:hAnsi="Arial" w:cs="Arial"/>
-          <w:sz w:val="24"/>
-          <w:lang w:val="en-US"/>
+    </w:p>
+    <w:p>
+      <w:pPr>
+        <w:jc w:val="center"/>
+        <w:rPr>
+          <w:rFonts w:ascii="Arial" w:hAnsi="Arial" w:cs="Arial"/>
+          <w:sz w:val="24"/>
+        </w:rPr>
+      </w:pPr>
+    </w:p>
+    <w:p>
+      <w:pPr>
+        <w:jc w:val="center"/>
+        <w:rPr>
+          <w:rFonts w:ascii="Arial" w:hAnsi="Arial" w:cs="Arial"/>
+          <w:sz w:val="24"/>
+        </w:rPr>
+      </w:pPr>
+    </w:p>
+    <w:p>
+      <w:pPr>
+        <w:jc w:val="center"/>
+        <w:rPr>
+          <w:rFonts w:ascii="Arial" w:hAnsi="Arial" w:cs="Arial"/>
+          <w:sz w:val="24"/>
+        </w:rPr>
+      </w:pPr>
+      <w:r>
+        <w:rPr>
+          <w:rFonts w:ascii="Arial" w:hAnsi="Arial" w:cs="Arial"/>
+          <w:sz w:val="24"/>
+        </w:rPr>
+        <w:t>II Semestre, 2019</w:t>
+      </w:r>
+    </w:p>
+    <w:p>
+      <w:pPr>
+        <w:jc w:val="center"/>
+        <w:rPr>
+          <w:rFonts w:ascii="Arial" w:hAnsi="Arial" w:cs="Arial"/>
+          <w:sz w:val="24"/>
         </w:rPr>
       </w:pPr>
     </w:p>
@@ -363,6 +352,8 @@
           <w:sz w:val="24"/>
         </w:rPr>
       </w:pPr>
+      <w:bookmarkStart w:id="0" w:name="_GoBack"/>
+      <w:bookmarkEnd w:id="0"/>
     </w:p>
     <w:p>
       <w:pPr>
@@ -395,15 +386,13 @@
         </w:rPr>
         <w:t xml:space="preserve">: </w:t>
       </w:r>
-      <w:proofErr w:type="spellStart"/>
-      <w:r>
-        <w:rPr>
-          <w:rFonts w:ascii="Arial" w:hAnsi="Arial" w:cs="Arial"/>
-          <w:sz w:val="24"/>
-        </w:rPr>
-        <w:t>Introinspección</w:t>
-      </w:r>
-      <w:proofErr w:type="spellEnd"/>
+      <w:r>
+        <w:rPr>
+          <w:rFonts w:ascii="Arial" w:hAnsi="Arial" w:cs="Arial"/>
+          <w:sz w:val="24"/>
+        </w:rPr>
+        <w:t>Introspección</w:t>
+      </w:r>
     </w:p>
     <w:p>
       <w:pPr>
@@ -1178,6 +1167,13 @@
         </w:rPr>
         <w:t xml:space="preserve">En la otra ventana generada se muestra la información correspondiente a los constructores, atributos y métodos de la clase. Siguiendo con el ejemplo anterior, el análisis de la clase </w:t>
       </w:r>
+      <w:r>
+        <w:rPr>
+          <w:rFonts w:ascii="Arial" w:hAnsi="Arial" w:cs="Arial"/>
+          <w:sz w:val="24"/>
+        </w:rPr>
+        <w:t>“</w:t>
+      </w:r>
       <w:proofErr w:type="spellStart"/>
       <w:r>
         <w:rPr>
@@ -1187,6 +1183,13 @@
         <w:t>Integer</w:t>
       </w:r>
       <w:proofErr w:type="spellEnd"/>
+      <w:r>
+        <w:rPr>
+          <w:rFonts w:ascii="Arial" w:hAnsi="Arial" w:cs="Arial"/>
+          <w:sz w:val="24"/>
+        </w:rPr>
+        <w:t>”</w:t>
+      </w:r>
       <w:r>
         <w:rPr>
           <w:rFonts w:ascii="Arial" w:hAnsi="Arial" w:cs="Arial"/>
@@ -1436,27 +1439,244 @@
     </w:p>
     <w:p>
       <w:pPr>
-        <w:jc w:val="center"/>
-        <w:rPr>
-          <w:rFonts w:ascii="Arial" w:hAnsi="Arial" w:cs="Arial"/>
-          <w:b/>
-          <w:bCs/>
-          <w:i/>
-          <w:iCs/>
-          <w:sz w:val="28"/>
-          <w:szCs w:val="24"/>
-        </w:rPr>
-      </w:pPr>
-      <w:r>
-        <w:rPr>
-          <w:rFonts w:ascii="Arial" w:hAnsi="Arial" w:cs="Arial"/>
-          <w:b/>
-          <w:bCs/>
-          <w:i/>
-          <w:iCs/>
-          <w:sz w:val="28"/>
-          <w:szCs w:val="24"/>
-        </w:rPr>
+        <w:jc w:val="both"/>
+        <w:rPr>
+          <w:rFonts w:ascii="Arial" w:hAnsi="Arial" w:cs="Arial"/>
+          <w:sz w:val="24"/>
+        </w:rPr>
+      </w:pPr>
+    </w:p>
+    <w:p>
+      <w:pPr>
+        <w:jc w:val="both"/>
+        <w:rPr>
+          <w:rFonts w:ascii="Arial" w:hAnsi="Arial" w:cs="Arial"/>
+          <w:sz w:val="24"/>
+        </w:rPr>
+      </w:pPr>
+    </w:p>
+    <w:p>
+      <w:pPr>
+        <w:jc w:val="both"/>
+        <w:rPr>
+          <w:rFonts w:ascii="Arial" w:hAnsi="Arial" w:cs="Arial"/>
+          <w:sz w:val="24"/>
+        </w:rPr>
+      </w:pPr>
+    </w:p>
+    <w:p>
+      <w:pPr>
+        <w:jc w:val="both"/>
+        <w:rPr>
+          <w:rFonts w:ascii="Arial" w:hAnsi="Arial" w:cs="Arial"/>
+          <w:sz w:val="24"/>
+        </w:rPr>
+      </w:pPr>
+    </w:p>
+    <w:p>
+      <w:pPr>
+        <w:jc w:val="both"/>
+        <w:rPr>
+          <w:rFonts w:ascii="Arial" w:hAnsi="Arial" w:cs="Arial"/>
+          <w:sz w:val="24"/>
+        </w:rPr>
+      </w:pPr>
+    </w:p>
+    <w:p>
+      <w:pPr>
+        <w:jc w:val="both"/>
+        <w:rPr>
+          <w:rFonts w:ascii="Arial" w:hAnsi="Arial" w:cs="Arial"/>
+          <w:sz w:val="24"/>
+        </w:rPr>
+      </w:pPr>
+    </w:p>
+    <w:p>
+      <w:pPr>
+        <w:jc w:val="both"/>
+        <w:rPr>
+          <w:rFonts w:ascii="Arial" w:hAnsi="Arial" w:cs="Arial"/>
+          <w:sz w:val="24"/>
+        </w:rPr>
+      </w:pPr>
+    </w:p>
+    <w:p>
+      <w:pPr>
+        <w:jc w:val="both"/>
+        <w:rPr>
+          <w:rFonts w:ascii="Arial" w:hAnsi="Arial" w:cs="Arial"/>
+          <w:sz w:val="24"/>
+        </w:rPr>
+      </w:pPr>
+    </w:p>
+    <w:p>
+      <w:pPr>
+        <w:jc w:val="both"/>
+        <w:rPr>
+          <w:rFonts w:ascii="Arial" w:hAnsi="Arial" w:cs="Arial"/>
+          <w:sz w:val="24"/>
+        </w:rPr>
+      </w:pPr>
+    </w:p>
+    <w:p>
+      <w:pPr>
+        <w:jc w:val="both"/>
+        <w:rPr>
+          <w:rFonts w:ascii="Arial" w:hAnsi="Arial" w:cs="Arial"/>
+          <w:sz w:val="24"/>
+        </w:rPr>
+      </w:pPr>
+    </w:p>
+    <w:p>
+      <w:pPr>
+        <w:jc w:val="both"/>
+        <w:rPr>
+          <w:rFonts w:ascii="Arial" w:hAnsi="Arial" w:cs="Arial"/>
+          <w:sz w:val="24"/>
+        </w:rPr>
+      </w:pPr>
+    </w:p>
+    <w:p>
+      <w:pPr>
+        <w:jc w:val="both"/>
+        <w:rPr>
+          <w:rFonts w:ascii="Arial" w:hAnsi="Arial" w:cs="Arial"/>
+          <w:sz w:val="24"/>
+        </w:rPr>
+      </w:pPr>
+    </w:p>
+    <w:p>
+      <w:pPr>
+        <w:jc w:val="both"/>
+        <w:rPr>
+          <w:rFonts w:ascii="Arial" w:hAnsi="Arial" w:cs="Arial"/>
+          <w:sz w:val="24"/>
+        </w:rPr>
+      </w:pPr>
+    </w:p>
+    <w:p>
+      <w:pPr>
+        <w:jc w:val="both"/>
+        <w:rPr>
+          <w:rFonts w:ascii="Arial" w:hAnsi="Arial" w:cs="Arial"/>
+          <w:sz w:val="24"/>
+        </w:rPr>
+      </w:pPr>
+    </w:p>
+    <w:p>
+      <w:pPr>
+        <w:jc w:val="both"/>
+        <w:rPr>
+          <w:rFonts w:ascii="Arial" w:hAnsi="Arial" w:cs="Arial"/>
+          <w:sz w:val="24"/>
+        </w:rPr>
+      </w:pPr>
+    </w:p>
+    <w:p>
+      <w:pPr>
+        <w:jc w:val="both"/>
+        <w:rPr>
+          <w:rFonts w:ascii="Arial" w:hAnsi="Arial" w:cs="Arial"/>
+          <w:sz w:val="24"/>
+        </w:rPr>
+      </w:pPr>
+    </w:p>
+    <w:p>
+      <w:pPr>
+        <w:jc w:val="both"/>
+        <w:rPr>
+          <w:rFonts w:ascii="Arial" w:hAnsi="Arial" w:cs="Arial"/>
+          <w:sz w:val="24"/>
+        </w:rPr>
+      </w:pPr>
+    </w:p>
+    <w:p>
+      <w:pPr>
+        <w:jc w:val="both"/>
+        <w:rPr>
+          <w:rFonts w:ascii="Arial" w:hAnsi="Arial" w:cs="Arial"/>
+          <w:sz w:val="24"/>
+        </w:rPr>
+      </w:pPr>
+    </w:p>
+    <w:p>
+      <w:pPr>
+        <w:jc w:val="both"/>
+        <w:rPr>
+          <w:rFonts w:ascii="Arial" w:hAnsi="Arial" w:cs="Arial"/>
+          <w:sz w:val="24"/>
+        </w:rPr>
+      </w:pPr>
+    </w:p>
+    <w:p>
+      <w:pPr>
+        <w:jc w:val="both"/>
+        <w:rPr>
+          <w:rFonts w:ascii="Arial" w:hAnsi="Arial" w:cs="Arial"/>
+          <w:sz w:val="24"/>
+        </w:rPr>
+      </w:pPr>
+    </w:p>
+    <w:p>
+      <w:pPr>
+        <w:jc w:val="both"/>
+        <w:rPr>
+          <w:rFonts w:ascii="Arial" w:hAnsi="Arial" w:cs="Arial"/>
+          <w:sz w:val="24"/>
+        </w:rPr>
+      </w:pPr>
+    </w:p>
+    <w:p>
+      <w:pPr>
+        <w:jc w:val="both"/>
+        <w:rPr>
+          <w:rFonts w:ascii="Arial" w:hAnsi="Arial" w:cs="Arial"/>
+          <w:sz w:val="24"/>
+        </w:rPr>
+      </w:pPr>
+    </w:p>
+    <w:p>
+      <w:pPr>
+        <w:jc w:val="both"/>
+        <w:rPr>
+          <w:rFonts w:ascii="Arial" w:hAnsi="Arial" w:cs="Arial"/>
+          <w:sz w:val="24"/>
+        </w:rPr>
+      </w:pPr>
+    </w:p>
+    <w:p>
+      <w:pPr>
+        <w:jc w:val="both"/>
+        <w:rPr>
+          <w:rFonts w:ascii="Arial" w:hAnsi="Arial" w:cs="Arial"/>
+          <w:sz w:val="24"/>
+        </w:rPr>
+      </w:pPr>
+    </w:p>
+    <w:p>
+      <w:pPr>
+        <w:jc w:val="center"/>
+        <w:rPr>
+          <w:rFonts w:ascii="Arial" w:hAnsi="Arial" w:cs="Arial"/>
+          <w:b/>
+          <w:bCs/>
+          <w:i/>
+          <w:iCs/>
+          <w:sz w:val="28"/>
+          <w:szCs w:val="24"/>
+        </w:rPr>
+      </w:pPr>
+      <w:r>
+        <w:rPr>
+          <w:rFonts w:ascii="Arial" w:hAnsi="Arial" w:cs="Arial"/>
+          <w:b/>
+          <w:bCs/>
+          <w:i/>
+          <w:iCs/>
+          <w:sz w:val="28"/>
+          <w:szCs w:val="24"/>
+        </w:rPr>
+        <w:lastRenderedPageBreak/>
         <w:t>Bitácora de trabajo</w:t>
       </w:r>
     </w:p>
@@ -1860,17 +2080,7 @@
           <w:sz w:val="24"/>
           <w:szCs w:val="24"/>
         </w:rPr>
-        <w:t>Se añade la funcionalidad de validar clases cuyo nombre no se repita en los paquetes del programa</w:t>
-      </w:r>
-      <w:r>
-        <w:rPr>
-          <w:rFonts w:ascii="Arial" w:hAnsi="Arial" w:cs="Arial"/>
-          <w:bCs/>
-          <w:iCs/>
-          <w:sz w:val="24"/>
-          <w:szCs w:val="24"/>
-        </w:rPr>
-        <w:t>.</w:t>
+        <w:t>Se añade la funcionalidad de validar clases cuyo nombre no se repita en los paquetes del programa.</w:t>
       </w:r>
     </w:p>
     <w:p>
@@ -1997,27 +2207,7 @@
           <w:sz w:val="24"/>
           <w:szCs w:val="24"/>
         </w:rPr>
-        <w:t>25</w:t>
-      </w:r>
-      <w:r>
-        <w:rPr>
-          <w:rFonts w:ascii="Arial" w:hAnsi="Arial" w:cs="Arial"/>
-          <w:bCs/>
-          <w:iCs/>
-          <w:sz w:val="24"/>
-          <w:szCs w:val="24"/>
-        </w:rPr>
-        <w:t xml:space="preserve">/10/19: Joseph Tenorio: </w:t>
-      </w:r>
-      <w:r>
-        <w:rPr>
-          <w:rFonts w:ascii="Arial" w:hAnsi="Arial" w:cs="Arial"/>
-          <w:bCs/>
-          <w:iCs/>
-          <w:sz w:val="24"/>
-          <w:szCs w:val="24"/>
-        </w:rPr>
-        <w:t>Se cargan los objetos correspondientes a la jerarquía de superclases a partir de la clase dada, y se crea la ventana de muestra de dicha información.</w:t>
+        <w:t>25/10/19: Joseph Tenorio: Se cargan los objetos correspondientes a la jerarquía de superclases a partir de la clase dada, y se crea la ventana de muestra de dicha información.</w:t>
       </w:r>
     </w:p>
     <w:p>
@@ -2311,17 +2501,7 @@
           <w:sz w:val="24"/>
           <w:szCs w:val="24"/>
         </w:rPr>
-        <w:t>28</w:t>
-      </w:r>
-      <w:r>
-        <w:rPr>
-          <w:rFonts w:ascii="Arial" w:hAnsi="Arial" w:cs="Arial"/>
-          <w:bCs/>
-          <w:iCs/>
-          <w:sz w:val="24"/>
-          <w:szCs w:val="24"/>
-        </w:rPr>
-        <w:t>/10/19</w:t>
+        <w:t>28/10/19</w:t>
       </w:r>
       <w:r>
         <w:rPr>
@@ -2405,469 +2585,709 @@
           <w:sz w:val="24"/>
           <w:szCs w:val="24"/>
         </w:rPr>
+        <w:t>29/10/19: Carlos Varela</w:t>
+      </w:r>
+      <w:r>
+        <w:rPr>
+          <w:rFonts w:ascii="Arial" w:hAnsi="Arial" w:cs="Arial"/>
+          <w:bCs/>
+          <w:iCs/>
+          <w:sz w:val="24"/>
+          <w:szCs w:val="24"/>
+        </w:rPr>
+        <w:t xml:space="preserve"> y Joseph Tenorio: Se realizan las pruebas finales del programa, se corrigen errores varios y </w:t>
+      </w:r>
+      <w:r>
+        <w:rPr>
+          <w:rFonts w:ascii="Arial" w:hAnsi="Arial" w:cs="Arial"/>
+          <w:bCs/>
+          <w:iCs/>
+          <w:sz w:val="24"/>
+          <w:szCs w:val="24"/>
+        </w:rPr>
+        <w:t xml:space="preserve">se </w:t>
+      </w:r>
+      <w:r>
+        <w:rPr>
+          <w:rFonts w:ascii="Arial" w:hAnsi="Arial" w:cs="Arial"/>
+          <w:bCs/>
+          <w:iCs/>
+          <w:sz w:val="24"/>
+          <w:szCs w:val="24"/>
+        </w:rPr>
+        <w:t xml:space="preserve">valida el excluir a las interfaces del análisis de clases. </w:t>
+      </w:r>
+      <w:r>
+        <w:rPr>
+          <w:rFonts w:ascii="Arial" w:hAnsi="Arial" w:cs="Arial"/>
+          <w:bCs/>
+          <w:iCs/>
+          <w:sz w:val="24"/>
+          <w:szCs w:val="24"/>
+        </w:rPr>
+        <w:t xml:space="preserve"> </w:t>
+      </w:r>
+    </w:p>
+    <w:p>
+      <w:pPr>
+        <w:jc w:val="both"/>
+        <w:rPr>
+          <w:rFonts w:ascii="Arial" w:hAnsi="Arial" w:cs="Arial"/>
+          <w:b/>
+          <w:bCs/>
+          <w:i/>
+          <w:iCs/>
+          <w:sz w:val="28"/>
+          <w:szCs w:val="24"/>
+        </w:rPr>
+      </w:pPr>
+    </w:p>
+    <w:p>
+      <w:pPr>
+        <w:pStyle w:val="Prrafodelista"/>
+        <w:jc w:val="both"/>
+        <w:rPr>
+          <w:rFonts w:ascii="Arial" w:hAnsi="Arial" w:cs="Arial"/>
+          <w:b/>
+          <w:bCs/>
+          <w:i/>
+          <w:iCs/>
+          <w:sz w:val="28"/>
+          <w:szCs w:val="24"/>
+        </w:rPr>
+      </w:pPr>
+    </w:p>
+    <w:p>
+      <w:pPr>
+        <w:jc w:val="center"/>
+        <w:rPr>
+          <w:rFonts w:ascii="Arial" w:hAnsi="Arial" w:cs="Arial"/>
+          <w:b/>
+          <w:bCs/>
+          <w:i/>
+          <w:iCs/>
+          <w:sz w:val="28"/>
+          <w:szCs w:val="24"/>
+        </w:rPr>
+      </w:pPr>
+      <w:r>
+        <w:rPr>
+          <w:rFonts w:ascii="Arial" w:hAnsi="Arial" w:cs="Arial"/>
+          <w:b/>
+          <w:bCs/>
+          <w:i/>
+          <w:iCs/>
+          <w:sz w:val="28"/>
+          <w:szCs w:val="24"/>
+        </w:rPr>
         <w:lastRenderedPageBreak/>
-        <w:t>29</w:t>
-      </w:r>
-      <w:r>
-        <w:rPr>
-          <w:rFonts w:ascii="Arial" w:hAnsi="Arial" w:cs="Arial"/>
-          <w:bCs/>
-          <w:iCs/>
-          <w:sz w:val="24"/>
-          <w:szCs w:val="24"/>
-        </w:rPr>
-        <w:t>/10/19: Carlos Varela</w:t>
-      </w:r>
-      <w:r>
-        <w:rPr>
-          <w:rFonts w:ascii="Arial" w:hAnsi="Arial" w:cs="Arial"/>
-          <w:bCs/>
-          <w:iCs/>
-          <w:sz w:val="24"/>
-          <w:szCs w:val="24"/>
-        </w:rPr>
-        <w:t xml:space="preserve"> y Joseph Tenorio: Se realizan las pruebas finales del programa, se corrigen errores varios y valida el excluir a las interfaces del análisis de clases. </w:t>
-      </w:r>
-      <w:r>
-        <w:rPr>
-          <w:rFonts w:ascii="Arial" w:hAnsi="Arial" w:cs="Arial"/>
-          <w:bCs/>
-          <w:iCs/>
-          <w:sz w:val="24"/>
-          <w:szCs w:val="24"/>
+        <w:t>Diagramado de clases</w:t>
+      </w:r>
+    </w:p>
+    <w:p>
+      <w:pPr>
+        <w:jc w:val="center"/>
+        <w:rPr>
+          <w:rFonts w:ascii="Arial" w:hAnsi="Arial" w:cs="Arial"/>
+          <w:b/>
+          <w:bCs/>
+          <w:i/>
+          <w:iCs/>
+          <w:sz w:val="28"/>
+          <w:szCs w:val="24"/>
+        </w:rPr>
+      </w:pPr>
+      <w:r>
+        <w:rPr>
+          <w:rFonts w:ascii="Arial" w:hAnsi="Arial" w:cs="Arial"/>
+          <w:b/>
+          <w:bCs/>
+          <w:i/>
+          <w:iCs/>
+          <w:noProof/>
+          <w:sz w:val="28"/>
+          <w:szCs w:val="24"/>
+          <w:lang w:eastAsia="es-CR"/>
+        </w:rPr>
+        <w:drawing>
+          <wp:anchor distT="0" distB="0" distL="114300" distR="114300" simplePos="0" relativeHeight="251663360" behindDoc="0" locked="0" layoutInCell="1" allowOverlap="1" wp14:anchorId="38C9FB17" wp14:editId="37B26804">
+            <wp:simplePos x="0" y="0"/>
+            <wp:positionH relativeFrom="column">
+              <wp:posOffset>-828040</wp:posOffset>
+            </wp:positionH>
+            <wp:positionV relativeFrom="paragraph">
+              <wp:posOffset>176530</wp:posOffset>
+            </wp:positionV>
+            <wp:extent cx="7306310" cy="3581400"/>
+            <wp:effectExtent l="0" t="0" r="8890" b="0"/>
+            <wp:wrapNone/>
+            <wp:docPr id="3" name="0 Imagen"/>
+            <wp:cNvGraphicFramePr>
+              <a:graphicFrameLocks xmlns:a="http://schemas.openxmlformats.org/drawingml/2006/main" noChangeAspect="1"/>
+            </wp:cNvGraphicFramePr>
+            <a:graphic xmlns:a="http://schemas.openxmlformats.org/drawingml/2006/main">
+              <a:graphicData uri="http://schemas.openxmlformats.org/drawingml/2006/picture">
+                <pic:pic xmlns:pic="http://schemas.openxmlformats.org/drawingml/2006/picture">
+                  <pic:nvPicPr>
+                    <pic:cNvPr id="0" name="Progra2.png"/>
+                    <pic:cNvPicPr/>
+                  </pic:nvPicPr>
+                  <pic:blipFill>
+                    <a:blip r:embed="rId10">
+                      <a:extLst>
+                        <a:ext uri="{28A0092B-C50C-407E-A947-70E740481C1C}">
+                          <a14:useLocalDpi xmlns:a14="http://schemas.microsoft.com/office/drawing/2010/main" val="0"/>
+                        </a:ext>
+                      </a:extLst>
+                    </a:blip>
+                    <a:stretch>
+                      <a:fillRect/>
+                    </a:stretch>
+                  </pic:blipFill>
+                  <pic:spPr>
+                    <a:xfrm>
+                      <a:off x="0" y="0"/>
+                      <a:ext cx="7306310" cy="3581400"/>
+                    </a:xfrm>
+                    <a:prstGeom prst="rect">
+                      <a:avLst/>
+                    </a:prstGeom>
+                  </pic:spPr>
+                </pic:pic>
+              </a:graphicData>
+            </a:graphic>
+            <wp14:sizeRelH relativeFrom="page">
+              <wp14:pctWidth>0</wp14:pctWidth>
+            </wp14:sizeRelH>
+            <wp14:sizeRelV relativeFrom="page">
+              <wp14:pctHeight>0</wp14:pctHeight>
+            </wp14:sizeRelV>
+          </wp:anchor>
+        </w:drawing>
+      </w:r>
+    </w:p>
+    <w:p>
+      <w:pPr>
+        <w:jc w:val="center"/>
+        <w:rPr>
+          <w:rFonts w:ascii="Arial" w:hAnsi="Arial" w:cs="Arial"/>
+          <w:b/>
+          <w:bCs/>
+          <w:i/>
+          <w:iCs/>
+          <w:sz w:val="28"/>
+          <w:szCs w:val="24"/>
+        </w:rPr>
+      </w:pPr>
+    </w:p>
+    <w:p>
+      <w:pPr>
+        <w:jc w:val="center"/>
+        <w:rPr>
+          <w:rFonts w:ascii="Arial" w:hAnsi="Arial" w:cs="Arial"/>
+          <w:b/>
+          <w:bCs/>
+          <w:i/>
+          <w:iCs/>
+          <w:sz w:val="28"/>
+          <w:szCs w:val="24"/>
+        </w:rPr>
+      </w:pPr>
+    </w:p>
+    <w:p>
+      <w:pPr>
+        <w:jc w:val="center"/>
+        <w:rPr>
+          <w:rFonts w:ascii="Arial" w:hAnsi="Arial" w:cs="Arial"/>
+          <w:b/>
+          <w:bCs/>
+          <w:i/>
+          <w:iCs/>
+          <w:sz w:val="28"/>
+          <w:szCs w:val="24"/>
+        </w:rPr>
+      </w:pPr>
+    </w:p>
+    <w:p>
+      <w:pPr>
+        <w:jc w:val="center"/>
+        <w:rPr>
+          <w:rFonts w:ascii="Arial" w:hAnsi="Arial" w:cs="Arial"/>
+          <w:b/>
+          <w:bCs/>
+          <w:i/>
+          <w:iCs/>
+          <w:sz w:val="28"/>
+          <w:szCs w:val="24"/>
+        </w:rPr>
+      </w:pPr>
+    </w:p>
+    <w:p>
+      <w:pPr>
+        <w:jc w:val="center"/>
+        <w:rPr>
+          <w:rFonts w:ascii="Arial" w:hAnsi="Arial" w:cs="Arial"/>
+          <w:b/>
+          <w:bCs/>
+          <w:i/>
+          <w:iCs/>
+          <w:sz w:val="28"/>
+          <w:szCs w:val="24"/>
+        </w:rPr>
+      </w:pPr>
+    </w:p>
+    <w:p>
+      <w:pPr>
+        <w:jc w:val="center"/>
+        <w:rPr>
+          <w:rFonts w:ascii="Arial" w:hAnsi="Arial" w:cs="Arial"/>
+          <w:b/>
+          <w:bCs/>
+          <w:i/>
+          <w:iCs/>
+          <w:sz w:val="28"/>
+          <w:szCs w:val="24"/>
+        </w:rPr>
+      </w:pPr>
+    </w:p>
+    <w:p>
+      <w:pPr>
+        <w:jc w:val="center"/>
+        <w:rPr>
+          <w:rFonts w:ascii="Arial" w:hAnsi="Arial" w:cs="Arial"/>
+          <w:b/>
+          <w:bCs/>
+          <w:i/>
+          <w:iCs/>
+          <w:sz w:val="28"/>
+          <w:szCs w:val="24"/>
+        </w:rPr>
+      </w:pPr>
+    </w:p>
+    <w:p>
+      <w:pPr>
+        <w:jc w:val="center"/>
+        <w:rPr>
+          <w:rFonts w:ascii="Arial" w:hAnsi="Arial" w:cs="Arial"/>
+          <w:b/>
+          <w:bCs/>
+          <w:i/>
+          <w:iCs/>
+          <w:sz w:val="28"/>
+          <w:szCs w:val="24"/>
+        </w:rPr>
+      </w:pPr>
+    </w:p>
+    <w:p>
+      <w:pPr>
+        <w:jc w:val="center"/>
+        <w:rPr>
+          <w:rFonts w:ascii="Arial" w:hAnsi="Arial" w:cs="Arial"/>
+          <w:b/>
+          <w:bCs/>
+          <w:i/>
+          <w:iCs/>
+          <w:sz w:val="28"/>
+          <w:szCs w:val="24"/>
+        </w:rPr>
+      </w:pPr>
+    </w:p>
+    <w:p>
+      <w:pPr>
+        <w:jc w:val="center"/>
+        <w:rPr>
+          <w:rFonts w:ascii="Arial" w:hAnsi="Arial" w:cs="Arial"/>
+          <w:b/>
+          <w:bCs/>
+          <w:i/>
+          <w:iCs/>
+          <w:sz w:val="28"/>
+          <w:szCs w:val="24"/>
+        </w:rPr>
+      </w:pPr>
+    </w:p>
+    <w:p>
+      <w:pPr>
+        <w:jc w:val="center"/>
+        <w:rPr>
+          <w:rFonts w:ascii="Arial" w:hAnsi="Arial" w:cs="Arial"/>
+          <w:b/>
+          <w:bCs/>
+          <w:i/>
+          <w:iCs/>
+          <w:sz w:val="28"/>
+          <w:szCs w:val="24"/>
+        </w:rPr>
+      </w:pPr>
+    </w:p>
+    <w:p>
+      <w:pPr>
+        <w:jc w:val="center"/>
+        <w:rPr>
+          <w:rFonts w:ascii="Arial" w:hAnsi="Arial" w:cs="Arial"/>
+          <w:b/>
+          <w:bCs/>
+          <w:i/>
+          <w:iCs/>
+          <w:sz w:val="28"/>
+          <w:szCs w:val="24"/>
+        </w:rPr>
+      </w:pPr>
+    </w:p>
+    <w:p>
+      <w:pPr>
+        <w:jc w:val="center"/>
+        <w:rPr>
+          <w:rFonts w:ascii="Arial" w:hAnsi="Arial" w:cs="Arial"/>
+          <w:b/>
+          <w:bCs/>
+          <w:i/>
+          <w:iCs/>
+          <w:sz w:val="28"/>
+          <w:szCs w:val="24"/>
+        </w:rPr>
+      </w:pPr>
+    </w:p>
+    <w:p>
+      <w:pPr>
+        <w:jc w:val="center"/>
+        <w:rPr>
+          <w:rFonts w:ascii="Arial" w:hAnsi="Arial" w:cs="Arial"/>
+          <w:b/>
+          <w:bCs/>
+          <w:i/>
+          <w:iCs/>
+          <w:sz w:val="28"/>
+          <w:szCs w:val="24"/>
+        </w:rPr>
+      </w:pPr>
+    </w:p>
+    <w:p>
+      <w:pPr>
+        <w:jc w:val="center"/>
+        <w:rPr>
+          <w:rFonts w:ascii="Arial" w:hAnsi="Arial" w:cs="Arial"/>
+          <w:b/>
+          <w:bCs/>
+          <w:i/>
+          <w:iCs/>
+          <w:sz w:val="28"/>
+          <w:szCs w:val="24"/>
+        </w:rPr>
+      </w:pPr>
+    </w:p>
+    <w:p>
+      <w:pPr>
+        <w:jc w:val="center"/>
+        <w:rPr>
+          <w:rFonts w:ascii="Arial" w:hAnsi="Arial" w:cs="Arial"/>
+          <w:b/>
+          <w:bCs/>
+          <w:i/>
+          <w:iCs/>
+          <w:sz w:val="28"/>
+          <w:szCs w:val="24"/>
+        </w:rPr>
+      </w:pPr>
+    </w:p>
+    <w:p>
+      <w:pPr>
+        <w:jc w:val="center"/>
+        <w:rPr>
+          <w:rFonts w:ascii="Arial" w:hAnsi="Arial" w:cs="Arial"/>
+          <w:b/>
+          <w:bCs/>
+          <w:i/>
+          <w:iCs/>
+          <w:sz w:val="28"/>
+          <w:szCs w:val="24"/>
+        </w:rPr>
+      </w:pPr>
+    </w:p>
+    <w:p>
+      <w:pPr>
+        <w:jc w:val="center"/>
+        <w:rPr>
+          <w:rFonts w:ascii="Arial" w:hAnsi="Arial" w:cs="Arial"/>
+          <w:b/>
+          <w:bCs/>
+          <w:i/>
+          <w:iCs/>
+          <w:sz w:val="28"/>
+          <w:szCs w:val="24"/>
+        </w:rPr>
+      </w:pPr>
+    </w:p>
+    <w:p>
+      <w:pPr>
+        <w:jc w:val="center"/>
+        <w:rPr>
+          <w:rFonts w:ascii="Arial" w:hAnsi="Arial" w:cs="Arial"/>
+          <w:b/>
+          <w:bCs/>
+          <w:i/>
+          <w:iCs/>
+          <w:sz w:val="28"/>
+          <w:szCs w:val="24"/>
+        </w:rPr>
+      </w:pPr>
+    </w:p>
+    <w:p>
+      <w:pPr>
+        <w:jc w:val="center"/>
+        <w:rPr>
+          <w:rFonts w:ascii="Arial" w:hAnsi="Arial" w:cs="Arial"/>
+          <w:b/>
+          <w:bCs/>
+          <w:i/>
+          <w:iCs/>
+          <w:sz w:val="28"/>
+          <w:szCs w:val="24"/>
+        </w:rPr>
+      </w:pPr>
+    </w:p>
+    <w:p>
+      <w:pPr>
+        <w:jc w:val="center"/>
+        <w:rPr>
+          <w:rFonts w:ascii="Arial" w:hAnsi="Arial" w:cs="Arial"/>
+          <w:b/>
+          <w:bCs/>
+          <w:i/>
+          <w:iCs/>
+          <w:sz w:val="28"/>
+          <w:szCs w:val="24"/>
+        </w:rPr>
+      </w:pPr>
+    </w:p>
+    <w:p>
+      <w:pPr>
+        <w:jc w:val="center"/>
+        <w:rPr>
+          <w:rFonts w:ascii="Arial" w:hAnsi="Arial" w:cs="Arial"/>
+          <w:b/>
+          <w:bCs/>
+          <w:i/>
+          <w:iCs/>
+          <w:sz w:val="28"/>
+          <w:szCs w:val="24"/>
+        </w:rPr>
+      </w:pPr>
+    </w:p>
+    <w:p>
+      <w:pPr>
+        <w:jc w:val="center"/>
+        <w:rPr>
+          <w:rFonts w:ascii="Arial" w:hAnsi="Arial" w:cs="Arial"/>
+          <w:b/>
+          <w:bCs/>
+          <w:i/>
+          <w:iCs/>
+          <w:sz w:val="28"/>
+          <w:szCs w:val="24"/>
+        </w:rPr>
+      </w:pPr>
+    </w:p>
+    <w:p>
+      <w:pPr>
+        <w:jc w:val="center"/>
+        <w:rPr>
+          <w:rFonts w:ascii="Arial" w:hAnsi="Arial" w:cs="Arial"/>
+          <w:b/>
+          <w:bCs/>
+          <w:i/>
+          <w:iCs/>
+          <w:sz w:val="28"/>
+          <w:szCs w:val="24"/>
+        </w:rPr>
+      </w:pPr>
+      <w:r>
+        <w:rPr>
+          <w:rFonts w:ascii="Arial" w:hAnsi="Arial" w:cs="Arial"/>
+          <w:b/>
+          <w:bCs/>
+          <w:i/>
+          <w:iCs/>
+          <w:sz w:val="28"/>
+          <w:szCs w:val="24"/>
+        </w:rPr>
+        <w:lastRenderedPageBreak/>
+        <w:t>Análisis de resultados</w:t>
+      </w:r>
+    </w:p>
+    <w:p>
+      <w:pPr>
+        <w:jc w:val="both"/>
+        <w:rPr>
+          <w:rFonts w:ascii="Arial" w:hAnsi="Arial" w:cs="Arial"/>
+          <w:bCs/>
+          <w:iCs/>
+          <w:sz w:val="24"/>
+          <w:szCs w:val="24"/>
+        </w:rPr>
+      </w:pPr>
+      <w:r>
+        <w:rPr>
+          <w:rFonts w:ascii="Arial" w:hAnsi="Arial" w:cs="Arial"/>
+          <w:bCs/>
+          <w:iCs/>
+          <w:sz w:val="24"/>
+          <w:szCs w:val="24"/>
+        </w:rPr>
+        <w:t>A continuación se listan las funcionalidades que en un principio se esperaban del programa, y su respectivo porcentaje de completitud alcanzado al final de proyecto.</w:t>
+      </w:r>
+    </w:p>
+    <w:p>
+      <w:pPr>
+        <w:pStyle w:val="Default"/>
+      </w:pPr>
+    </w:p>
+    <w:p>
+      <w:pPr>
+        <w:jc w:val="both"/>
+        <w:rPr>
+          <w:rFonts w:ascii="Arial" w:hAnsi="Arial" w:cs="Arial"/>
+          <w:sz w:val="24"/>
+        </w:rPr>
+      </w:pPr>
+      <w:r>
+        <w:rPr>
+          <w:rFonts w:ascii="Arial" w:hAnsi="Arial" w:cs="Arial"/>
+          <w:sz w:val="24"/>
+        </w:rPr>
+        <w:t>1)</w:t>
+      </w:r>
+      <w:r>
+        <w:rPr>
+          <w:rFonts w:ascii="Arial" w:hAnsi="Arial" w:cs="Arial"/>
+          <w:sz w:val="24"/>
+        </w:rPr>
+        <w:t xml:space="preserve"> Reconocer cuando una clase se ubica dentro del ámbito de ejecución</w:t>
+      </w:r>
+      <w:r>
+        <w:rPr>
+          <w:rFonts w:ascii="Arial" w:hAnsi="Arial" w:cs="Arial"/>
+          <w:sz w:val="24"/>
+        </w:rPr>
+        <w:t xml:space="preserve">: </w:t>
+      </w:r>
+      <w:r>
+        <w:rPr>
+          <w:rFonts w:ascii="Arial" w:hAnsi="Arial" w:cs="Arial"/>
+          <w:b/>
+          <w:sz w:val="24"/>
+        </w:rPr>
+        <w:t>100%</w:t>
+      </w:r>
+    </w:p>
+    <w:p>
+      <w:pPr>
+        <w:jc w:val="both"/>
+        <w:rPr>
+          <w:rFonts w:ascii="Arial" w:hAnsi="Arial" w:cs="Arial"/>
+          <w:sz w:val="24"/>
+        </w:rPr>
+      </w:pPr>
+    </w:p>
+    <w:p>
+      <w:pPr>
+        <w:jc w:val="both"/>
+        <w:rPr>
+          <w:rFonts w:ascii="Arial" w:hAnsi="Arial" w:cs="Arial"/>
+          <w:sz w:val="24"/>
+        </w:rPr>
+      </w:pPr>
+      <w:r>
+        <w:rPr>
+          <w:rFonts w:ascii="Arial" w:hAnsi="Arial" w:cs="Arial"/>
+          <w:sz w:val="24"/>
+        </w:rPr>
+        <w:t>2)</w:t>
+      </w:r>
+      <w:r>
+        <w:rPr>
+          <w:rFonts w:ascii="Arial" w:hAnsi="Arial" w:cs="Arial"/>
+          <w:sz w:val="24"/>
+        </w:rPr>
+        <w:t xml:space="preserve"> Reconocer cuando hay más de una clase con el mismo nombre y permitir la selección de una de estas</w:t>
+      </w:r>
+      <w:r>
+        <w:rPr>
+          <w:rFonts w:ascii="Arial" w:hAnsi="Arial" w:cs="Arial"/>
+          <w:sz w:val="24"/>
+        </w:rPr>
+        <w:t xml:space="preserve">: </w:t>
+      </w:r>
+      <w:r>
+        <w:rPr>
+          <w:rFonts w:ascii="Arial" w:hAnsi="Arial" w:cs="Arial"/>
+          <w:b/>
+          <w:sz w:val="24"/>
+        </w:rPr>
+        <w:t>100%</w:t>
+      </w:r>
+      <w:r>
+        <w:rPr>
+          <w:rFonts w:ascii="Arial" w:hAnsi="Arial" w:cs="Arial"/>
+          <w:sz w:val="24"/>
         </w:rPr>
         <w:t xml:space="preserve"> </w:t>
       </w:r>
     </w:p>
     <w:p>
       <w:pPr>
-        <w:jc w:val="center"/>
-        <w:rPr>
-          <w:rFonts w:ascii="Arial" w:hAnsi="Arial" w:cs="Arial"/>
-          <w:b/>
-          <w:bCs/>
-          <w:i/>
-          <w:iCs/>
-          <w:sz w:val="28"/>
-          <w:szCs w:val="24"/>
-        </w:rPr>
-      </w:pPr>
-      <w:r>
-        <w:rPr>
-          <w:rFonts w:ascii="Arial" w:hAnsi="Arial" w:cs="Arial"/>
-          <w:b/>
-          <w:bCs/>
-          <w:i/>
-          <w:iCs/>
-          <w:sz w:val="28"/>
-          <w:szCs w:val="24"/>
-        </w:rPr>
-        <w:t>Diagramado de clases</w:t>
-      </w:r>
-    </w:p>
-    <w:p>
-      <w:pPr>
-        <w:jc w:val="center"/>
-        <w:rPr>
-          <w:rFonts w:ascii="Arial" w:hAnsi="Arial" w:cs="Arial"/>
-          <w:b/>
-          <w:bCs/>
-          <w:i/>
-          <w:iCs/>
-          <w:sz w:val="28"/>
-          <w:szCs w:val="24"/>
-        </w:rPr>
-      </w:pPr>
-    </w:p>
-    <w:p>
-      <w:pPr>
-        <w:jc w:val="center"/>
-        <w:rPr>
-          <w:rFonts w:ascii="Arial" w:hAnsi="Arial" w:cs="Arial"/>
-          <w:b/>
-          <w:bCs/>
-          <w:i/>
-          <w:iCs/>
-          <w:sz w:val="28"/>
-          <w:szCs w:val="24"/>
-        </w:rPr>
-      </w:pPr>
-    </w:p>
-    <w:p>
-      <w:pPr>
-        <w:jc w:val="center"/>
-        <w:rPr>
-          <w:rFonts w:ascii="Arial" w:hAnsi="Arial" w:cs="Arial"/>
-          <w:b/>
-          <w:bCs/>
-          <w:i/>
-          <w:iCs/>
-          <w:sz w:val="28"/>
-          <w:szCs w:val="24"/>
-        </w:rPr>
-      </w:pPr>
-    </w:p>
-    <w:p>
-      <w:pPr>
-        <w:jc w:val="center"/>
-        <w:rPr>
-          <w:rFonts w:ascii="Arial" w:hAnsi="Arial" w:cs="Arial"/>
-          <w:b/>
-          <w:bCs/>
-          <w:i/>
-          <w:iCs/>
-          <w:sz w:val="28"/>
-          <w:szCs w:val="24"/>
-        </w:rPr>
-      </w:pPr>
-    </w:p>
-    <w:p>
-      <w:pPr>
-        <w:jc w:val="center"/>
-        <w:rPr>
-          <w:rFonts w:ascii="Arial" w:hAnsi="Arial" w:cs="Arial"/>
-          <w:b/>
-          <w:bCs/>
-          <w:i/>
-          <w:iCs/>
-          <w:sz w:val="28"/>
-          <w:szCs w:val="24"/>
-        </w:rPr>
-      </w:pPr>
-    </w:p>
-    <w:p>
-      <w:pPr>
-        <w:jc w:val="center"/>
-        <w:rPr>
-          <w:rFonts w:ascii="Arial" w:hAnsi="Arial" w:cs="Arial"/>
-          <w:b/>
-          <w:bCs/>
-          <w:i/>
-          <w:iCs/>
-          <w:sz w:val="28"/>
-          <w:szCs w:val="24"/>
-        </w:rPr>
-      </w:pPr>
-    </w:p>
-    <w:p>
-      <w:pPr>
-        <w:jc w:val="center"/>
-        <w:rPr>
-          <w:rFonts w:ascii="Arial" w:hAnsi="Arial" w:cs="Arial"/>
-          <w:b/>
-          <w:bCs/>
-          <w:i/>
-          <w:iCs/>
-          <w:sz w:val="28"/>
-          <w:szCs w:val="24"/>
-        </w:rPr>
-      </w:pPr>
-    </w:p>
-    <w:p>
-      <w:pPr>
-        <w:jc w:val="center"/>
-        <w:rPr>
-          <w:rFonts w:ascii="Arial" w:hAnsi="Arial" w:cs="Arial"/>
-          <w:b/>
-          <w:bCs/>
-          <w:i/>
-          <w:iCs/>
-          <w:sz w:val="28"/>
-          <w:szCs w:val="24"/>
-        </w:rPr>
-      </w:pPr>
-    </w:p>
-    <w:p>
-      <w:pPr>
-        <w:jc w:val="center"/>
-        <w:rPr>
-          <w:rFonts w:ascii="Arial" w:hAnsi="Arial" w:cs="Arial"/>
-          <w:b/>
-          <w:bCs/>
-          <w:i/>
-          <w:iCs/>
-          <w:sz w:val="28"/>
-          <w:szCs w:val="24"/>
-        </w:rPr>
-      </w:pPr>
-    </w:p>
-    <w:p>
-      <w:pPr>
-        <w:jc w:val="center"/>
-        <w:rPr>
-          <w:rFonts w:ascii="Arial" w:hAnsi="Arial" w:cs="Arial"/>
-          <w:b/>
-          <w:bCs/>
-          <w:i/>
-          <w:iCs/>
-          <w:sz w:val="28"/>
-          <w:szCs w:val="24"/>
-        </w:rPr>
-      </w:pPr>
-    </w:p>
-    <w:p>
-      <w:pPr>
-        <w:jc w:val="center"/>
-        <w:rPr>
-          <w:rFonts w:ascii="Arial" w:hAnsi="Arial" w:cs="Arial"/>
-          <w:b/>
-          <w:bCs/>
-          <w:i/>
-          <w:iCs/>
-          <w:sz w:val="28"/>
-          <w:szCs w:val="24"/>
-        </w:rPr>
-      </w:pPr>
-    </w:p>
-    <w:p>
-      <w:pPr>
-        <w:jc w:val="center"/>
-        <w:rPr>
-          <w:rFonts w:ascii="Arial" w:hAnsi="Arial" w:cs="Arial"/>
-          <w:b/>
-          <w:bCs/>
-          <w:i/>
-          <w:iCs/>
-          <w:sz w:val="28"/>
-          <w:szCs w:val="24"/>
-        </w:rPr>
-      </w:pPr>
-    </w:p>
-    <w:p>
-      <w:pPr>
-        <w:jc w:val="center"/>
-        <w:rPr>
-          <w:rFonts w:ascii="Arial" w:hAnsi="Arial" w:cs="Arial"/>
-          <w:b/>
-          <w:bCs/>
-          <w:i/>
-          <w:iCs/>
-          <w:sz w:val="28"/>
-          <w:szCs w:val="24"/>
-        </w:rPr>
-      </w:pPr>
-    </w:p>
-    <w:p>
-      <w:pPr>
-        <w:jc w:val="center"/>
-        <w:rPr>
-          <w:rFonts w:ascii="Arial" w:hAnsi="Arial" w:cs="Arial"/>
-          <w:b/>
-          <w:bCs/>
-          <w:i/>
-          <w:iCs/>
-          <w:sz w:val="28"/>
-          <w:szCs w:val="24"/>
-        </w:rPr>
-      </w:pPr>
-    </w:p>
-    <w:p>
-      <w:pPr>
-        <w:jc w:val="center"/>
-        <w:rPr>
-          <w:rFonts w:ascii="Arial" w:hAnsi="Arial" w:cs="Arial"/>
-          <w:b/>
-          <w:bCs/>
-          <w:i/>
-          <w:iCs/>
-          <w:sz w:val="28"/>
-          <w:szCs w:val="24"/>
-        </w:rPr>
-      </w:pPr>
-    </w:p>
-    <w:p>
-      <w:pPr>
-        <w:jc w:val="center"/>
-        <w:rPr>
-          <w:rFonts w:ascii="Arial" w:hAnsi="Arial" w:cs="Arial"/>
-          <w:b/>
-          <w:bCs/>
-          <w:i/>
-          <w:iCs/>
-          <w:sz w:val="28"/>
-          <w:szCs w:val="24"/>
-        </w:rPr>
-      </w:pPr>
-    </w:p>
-    <w:p>
-      <w:pPr>
-        <w:jc w:val="center"/>
-        <w:rPr>
-          <w:rFonts w:ascii="Arial" w:hAnsi="Arial" w:cs="Arial"/>
-          <w:b/>
-          <w:bCs/>
-          <w:i/>
-          <w:iCs/>
-          <w:sz w:val="28"/>
-          <w:szCs w:val="24"/>
-        </w:rPr>
-      </w:pPr>
-    </w:p>
-    <w:p>
-      <w:pPr>
-        <w:jc w:val="center"/>
-        <w:rPr>
-          <w:rFonts w:ascii="Arial" w:hAnsi="Arial" w:cs="Arial"/>
-          <w:b/>
-          <w:bCs/>
-          <w:i/>
-          <w:iCs/>
-          <w:sz w:val="28"/>
-          <w:szCs w:val="24"/>
-        </w:rPr>
-      </w:pPr>
-    </w:p>
-    <w:p>
-      <w:pPr>
-        <w:jc w:val="center"/>
-        <w:rPr>
-          <w:rFonts w:ascii="Arial" w:hAnsi="Arial" w:cs="Arial"/>
-          <w:b/>
-          <w:bCs/>
-          <w:i/>
-          <w:iCs/>
-          <w:sz w:val="28"/>
-          <w:szCs w:val="24"/>
-        </w:rPr>
-      </w:pPr>
-    </w:p>
-    <w:p>
-      <w:pPr>
-        <w:jc w:val="center"/>
-        <w:rPr>
-          <w:rFonts w:ascii="Arial" w:hAnsi="Arial" w:cs="Arial"/>
-          <w:b/>
-          <w:bCs/>
-          <w:i/>
-          <w:iCs/>
-          <w:sz w:val="28"/>
-          <w:szCs w:val="24"/>
-        </w:rPr>
-      </w:pPr>
-    </w:p>
-    <w:p>
-      <w:pPr>
-        <w:jc w:val="center"/>
-        <w:rPr>
-          <w:rFonts w:ascii="Arial" w:hAnsi="Arial" w:cs="Arial"/>
-          <w:b/>
-          <w:bCs/>
-          <w:i/>
-          <w:iCs/>
-          <w:sz w:val="28"/>
-          <w:szCs w:val="24"/>
-        </w:rPr>
-      </w:pPr>
-    </w:p>
-    <w:p>
-      <w:pPr>
-        <w:jc w:val="center"/>
-        <w:rPr>
-          <w:rFonts w:ascii="Arial" w:hAnsi="Arial" w:cs="Arial"/>
-          <w:b/>
-          <w:bCs/>
-          <w:i/>
-          <w:iCs/>
-          <w:sz w:val="28"/>
-          <w:szCs w:val="24"/>
-        </w:rPr>
-      </w:pPr>
-    </w:p>
-    <w:p>
-      <w:pPr>
-        <w:jc w:val="center"/>
-        <w:rPr>
-          <w:rFonts w:ascii="Arial" w:hAnsi="Arial" w:cs="Arial"/>
-          <w:b/>
-          <w:bCs/>
-          <w:i/>
-          <w:iCs/>
-          <w:sz w:val="28"/>
-          <w:szCs w:val="24"/>
-        </w:rPr>
-      </w:pPr>
-    </w:p>
-    <w:p>
-      <w:pPr>
-        <w:jc w:val="center"/>
-        <w:rPr>
-          <w:rFonts w:ascii="Arial" w:hAnsi="Arial" w:cs="Arial"/>
-          <w:b/>
-          <w:bCs/>
-          <w:i/>
-          <w:iCs/>
-          <w:sz w:val="28"/>
-          <w:szCs w:val="24"/>
-        </w:rPr>
-      </w:pPr>
-    </w:p>
-    <w:p>
-      <w:pPr>
-        <w:jc w:val="center"/>
-        <w:rPr>
-          <w:rFonts w:ascii="Arial" w:hAnsi="Arial" w:cs="Arial"/>
-          <w:b/>
-          <w:bCs/>
-          <w:i/>
-          <w:iCs/>
-          <w:sz w:val="28"/>
-          <w:szCs w:val="24"/>
-        </w:rPr>
-      </w:pPr>
-      <w:r>
-        <w:rPr>
-          <w:rFonts w:ascii="Arial" w:hAnsi="Arial" w:cs="Arial"/>
-          <w:b/>
-          <w:bCs/>
-          <w:i/>
-          <w:iCs/>
-          <w:sz w:val="28"/>
-          <w:szCs w:val="24"/>
-        </w:rPr>
-        <w:t>Análisis de resultados</w:t>
-      </w:r>
-    </w:p>
-    <w:p>
-      <w:pPr>
-        <w:jc w:val="both"/>
-        <w:rPr>
-          <w:rFonts w:ascii="Arial" w:hAnsi="Arial" w:cs="Arial"/>
-          <w:bCs/>
-          <w:iCs/>
-          <w:sz w:val="24"/>
-          <w:szCs w:val="24"/>
-        </w:rPr>
-      </w:pPr>
-      <w:r>
-        <w:rPr>
-          <w:rFonts w:ascii="Arial" w:hAnsi="Arial" w:cs="Arial"/>
-          <w:bCs/>
-          <w:iCs/>
-          <w:sz w:val="24"/>
-          <w:szCs w:val="24"/>
-        </w:rPr>
-        <w:t>A continuación se listan las funcionalidades que en un principio se esperaban del programa, y su respectivo porcentaje de completitud alcanzado al final de proyecto.</w:t>
-      </w:r>
-    </w:p>
-    <w:p>
-      <w:pPr>
-        <w:pStyle w:val="Default"/>
-      </w:pPr>
-    </w:p>
-    <w:p>
-      <w:pPr>
-        <w:jc w:val="both"/>
-        <w:rPr>
-          <w:rFonts w:ascii="Arial" w:hAnsi="Arial" w:cs="Arial"/>
-          <w:sz w:val="24"/>
-        </w:rPr>
-      </w:pPr>
-      <w:r>
-        <w:rPr>
-          <w:rFonts w:ascii="Arial" w:hAnsi="Arial" w:cs="Arial"/>
-          <w:sz w:val="24"/>
-        </w:rPr>
-        <w:t xml:space="preserve">1) Creación de Radioemisora: </w:t>
+        <w:jc w:val="both"/>
+        <w:rPr>
+          <w:rFonts w:ascii="Arial" w:hAnsi="Arial" w:cs="Arial"/>
+          <w:sz w:val="24"/>
+        </w:rPr>
+      </w:pPr>
+    </w:p>
+    <w:p>
+      <w:pPr>
+        <w:jc w:val="both"/>
+        <w:rPr>
+          <w:rFonts w:ascii="Arial" w:hAnsi="Arial" w:cs="Arial"/>
+          <w:b/>
+          <w:sz w:val="24"/>
+        </w:rPr>
+      </w:pPr>
+      <w:r>
+        <w:rPr>
+          <w:rFonts w:ascii="Arial" w:hAnsi="Arial" w:cs="Arial"/>
+          <w:sz w:val="24"/>
+        </w:rPr>
+        <w:t>3)</w:t>
+      </w:r>
+      <w:r>
+        <w:rPr>
+          <w:rFonts w:ascii="Arial" w:hAnsi="Arial" w:cs="Arial"/>
+          <w:sz w:val="24"/>
+        </w:rPr>
+        <w:t xml:space="preserve"> Determinar y mostrar la jerarquía de clases presente hasta la clase “</w:t>
+      </w:r>
+      <w:proofErr w:type="spellStart"/>
+      <w:r>
+        <w:rPr>
+          <w:rFonts w:ascii="Arial" w:hAnsi="Arial" w:cs="Arial"/>
+          <w:sz w:val="24"/>
+        </w:rPr>
+        <w:t>Object</w:t>
+      </w:r>
+      <w:proofErr w:type="spellEnd"/>
+      <w:r>
+        <w:rPr>
+          <w:rFonts w:ascii="Arial" w:hAnsi="Arial" w:cs="Arial"/>
+          <w:sz w:val="24"/>
+        </w:rPr>
+        <w:t>”</w:t>
+      </w:r>
+      <w:r>
+        <w:rPr>
+          <w:rFonts w:ascii="Arial" w:hAnsi="Arial" w:cs="Arial"/>
+          <w:sz w:val="24"/>
+        </w:rPr>
+        <w:t xml:space="preserve">: </w:t>
       </w:r>
       <w:r>
         <w:rPr>
@@ -2892,15 +3312,84 @@
         <w:jc w:val="both"/>
         <w:rPr>
           <w:rFonts w:ascii="Arial" w:hAnsi="Arial" w:cs="Arial"/>
-          <w:sz w:val="24"/>
-        </w:rPr>
-      </w:pPr>
-      <w:r>
-        <w:rPr>
-          <w:rFonts w:ascii="Arial" w:hAnsi="Arial" w:cs="Arial"/>
-          <w:sz w:val="24"/>
-        </w:rPr>
-        <w:t>2) Administración de locutores</w:t>
+          <w:b/>
+          <w:sz w:val="24"/>
+        </w:rPr>
+      </w:pPr>
+      <w:r>
+        <w:rPr>
+          <w:rFonts w:ascii="Arial" w:hAnsi="Arial" w:cs="Arial"/>
+          <w:sz w:val="24"/>
+        </w:rPr>
+        <w:t>4)</w:t>
+      </w:r>
+      <w:r>
+        <w:rPr>
+          <w:rFonts w:ascii="Arial" w:hAnsi="Arial" w:cs="Arial"/>
+          <w:sz w:val="24"/>
+        </w:rPr>
+        <w:t xml:space="preserve"> Determinar y mostrar las interfaces implementadas por la clase analizada y su línea jerárquica de </w:t>
+      </w:r>
+      <w:r>
+        <w:rPr>
+          <w:rFonts w:ascii="Arial" w:hAnsi="Arial" w:cs="Arial"/>
+          <w:sz w:val="24"/>
+        </w:rPr>
+        <w:t>superclases:</w:t>
+      </w:r>
+      <w:r>
+        <w:rPr>
+          <w:rFonts w:ascii="Arial" w:hAnsi="Arial" w:cs="Arial"/>
+          <w:sz w:val="24"/>
+        </w:rPr>
+        <w:t xml:space="preserve"> </w:t>
+      </w:r>
+      <w:r>
+        <w:rPr>
+          <w:rFonts w:ascii="Arial" w:hAnsi="Arial" w:cs="Arial"/>
+          <w:b/>
+          <w:sz w:val="24"/>
+        </w:rPr>
+        <w:t>100%</w:t>
+      </w:r>
+    </w:p>
+    <w:p>
+      <w:pPr>
+        <w:jc w:val="both"/>
+        <w:rPr>
+          <w:rFonts w:ascii="Arial" w:hAnsi="Arial" w:cs="Arial"/>
+          <w:sz w:val="24"/>
+        </w:rPr>
+      </w:pPr>
+    </w:p>
+    <w:p>
+      <w:pPr>
+        <w:jc w:val="both"/>
+        <w:rPr>
+          <w:rFonts w:ascii="Arial" w:hAnsi="Arial" w:cs="Arial"/>
+          <w:sz w:val="24"/>
+        </w:rPr>
+      </w:pPr>
+      <w:r>
+        <w:rPr>
+          <w:rFonts w:ascii="Arial" w:hAnsi="Arial" w:cs="Arial"/>
+          <w:sz w:val="24"/>
+        </w:rPr>
+        <w:t>5)</w:t>
+      </w:r>
+      <w:r>
+        <w:rPr>
+          <w:rFonts w:ascii="Arial" w:hAnsi="Arial" w:cs="Arial"/>
+          <w:sz w:val="24"/>
+        </w:rPr>
+        <w:t xml:space="preserve"> </w:t>
+      </w:r>
+      <w:r>
+        <w:rPr>
+          <w:rFonts w:ascii="Arial" w:hAnsi="Arial" w:cs="Arial"/>
+          <w:sz w:val="24"/>
+        </w:rPr>
+        <w:t>Determinar y mostrar los atributos de la clase</w:t>
       </w:r>
       <w:r>
         <w:rPr>
@@ -2948,7 +3437,84 @@
           <w:rFonts w:ascii="Arial" w:hAnsi="Arial" w:cs="Arial"/>
           <w:sz w:val="24"/>
         </w:rPr>
-        <w:t xml:space="preserve">3) Administración de Programas: </w:t>
+        <w:t xml:space="preserve">6) </w:t>
+      </w:r>
+      <w:r>
+        <w:rPr>
+          <w:rFonts w:ascii="Arial" w:hAnsi="Arial" w:cs="Arial"/>
+          <w:sz w:val="24"/>
+        </w:rPr>
+        <w:t>Determinar y mostrar los constructores de la clase</w:t>
+      </w:r>
+      <w:r>
+        <w:rPr>
+          <w:rFonts w:ascii="Arial" w:hAnsi="Arial" w:cs="Arial"/>
+          <w:sz w:val="24"/>
+        </w:rPr>
+        <w:t xml:space="preserve">: </w:t>
+      </w:r>
+      <w:r>
+        <w:rPr>
+          <w:rFonts w:ascii="Arial" w:hAnsi="Arial" w:cs="Arial"/>
+          <w:b/>
+          <w:sz w:val="24"/>
+        </w:rPr>
+        <w:t>100</w:t>
+      </w:r>
+      <w:r>
+        <w:rPr>
+          <w:rFonts w:ascii="Arial" w:hAnsi="Arial" w:cs="Arial"/>
+          <w:b/>
+          <w:sz w:val="24"/>
+        </w:rPr>
+        <w:t>%</w:t>
+      </w:r>
+    </w:p>
+    <w:p>
+      <w:pPr>
+        <w:jc w:val="both"/>
+        <w:rPr>
+          <w:rFonts w:ascii="Arial" w:hAnsi="Arial" w:cs="Arial"/>
+          <w:sz w:val="24"/>
+        </w:rPr>
+      </w:pPr>
+    </w:p>
+    <w:p>
+      <w:pPr>
+        <w:jc w:val="both"/>
+        <w:rPr>
+          <w:rFonts w:ascii="Arial" w:hAnsi="Arial" w:cs="Arial"/>
+          <w:b/>
+          <w:sz w:val="24"/>
+        </w:rPr>
+      </w:pPr>
+      <w:r>
+        <w:rPr>
+          <w:rFonts w:ascii="Arial" w:hAnsi="Arial" w:cs="Arial"/>
+          <w:sz w:val="24"/>
+        </w:rPr>
+        <w:t>7)</w:t>
+      </w:r>
+      <w:r>
+        <w:rPr>
+          <w:rFonts w:ascii="Arial" w:hAnsi="Arial" w:cs="Arial"/>
+          <w:sz w:val="24"/>
+        </w:rPr>
+        <w:t xml:space="preserve"> </w:t>
+      </w:r>
+      <w:r>
+        <w:rPr>
+          <w:rFonts w:ascii="Arial" w:hAnsi="Arial" w:cs="Arial"/>
+          <w:sz w:val="24"/>
+        </w:rPr>
+        <w:t>Determinar y mostrar los métodos de la clase</w:t>
+      </w:r>
+      <w:r>
+        <w:rPr>
+          <w:rFonts w:ascii="Arial" w:hAnsi="Arial" w:cs="Arial"/>
+          <w:sz w:val="24"/>
+        </w:rPr>
+        <w:t xml:space="preserve">: </w:t>
       </w:r>
       <w:r>
         <w:rPr>
@@ -2973,16 +3539,29 @@
         <w:jc w:val="both"/>
         <w:rPr>
           <w:rFonts w:ascii="Arial" w:hAnsi="Arial" w:cs="Arial"/>
-          <w:b/>
-          <w:sz w:val="24"/>
-        </w:rPr>
-      </w:pPr>
-      <w:r>
-        <w:rPr>
-          <w:rFonts w:ascii="Arial" w:hAnsi="Arial" w:cs="Arial"/>
-          <w:sz w:val="24"/>
-        </w:rPr>
-        <w:t xml:space="preserve">4) Registro de discos Físicos. : </w:t>
+          <w:sz w:val="24"/>
+        </w:rPr>
+      </w:pPr>
+      <w:r>
+        <w:rPr>
+          <w:rFonts w:ascii="Arial" w:hAnsi="Arial" w:cs="Arial"/>
+          <w:sz w:val="24"/>
+        </w:rPr>
+        <w:t>8)</w:t>
+      </w:r>
+      <w:r>
+        <w:rPr>
+          <w:rFonts w:ascii="Arial" w:hAnsi="Arial" w:cs="Arial"/>
+          <w:sz w:val="24"/>
+        </w:rPr>
+        <w:t xml:space="preserve"> Creación del archivo en formato XML con toda la información de la API</w:t>
+      </w:r>
+      <w:r>
+        <w:rPr>
+          <w:rFonts w:ascii="Arial" w:hAnsi="Arial" w:cs="Arial"/>
+          <w:sz w:val="24"/>
+        </w:rPr>
+        <w:t xml:space="preserve">: </w:t>
       </w:r>
       <w:r>
         <w:rPr>
@@ -2992,46 +3571,6 @@
         </w:rPr>
         <w:t>100%</w:t>
       </w:r>
-    </w:p>
-    <w:p>
-      <w:pPr>
-        <w:jc w:val="both"/>
-        <w:rPr>
-          <w:rFonts w:ascii="Arial" w:hAnsi="Arial" w:cs="Arial"/>
-          <w:sz w:val="24"/>
-        </w:rPr>
-      </w:pPr>
-    </w:p>
-    <w:p>
-      <w:pPr>
-        <w:jc w:val="both"/>
-        <w:rPr>
-          <w:rFonts w:ascii="Arial" w:hAnsi="Arial" w:cs="Arial"/>
-          <w:sz w:val="24"/>
-        </w:rPr>
-      </w:pPr>
-      <w:r>
-        <w:rPr>
-          <w:rFonts w:ascii="Arial" w:hAnsi="Arial" w:cs="Arial"/>
-          <w:sz w:val="24"/>
-        </w:rPr>
-        <w:t xml:space="preserve">5) Registro de Canciones. </w:t>
-      </w:r>
-      <w:r>
-        <w:rPr>
-          <w:rFonts w:ascii="Arial" w:hAnsi="Arial" w:cs="Arial"/>
-          <w:sz w:val="24"/>
-        </w:rPr>
-        <w:t xml:space="preserve">: </w:t>
-      </w:r>
-      <w:r>
-        <w:rPr>
-          <w:rFonts w:ascii="Arial" w:hAnsi="Arial" w:cs="Arial"/>
-          <w:b/>
-          <w:sz w:val="24"/>
-        </w:rPr>
-        <w:t>100%</w:t>
-      </w:r>
       <w:r>
         <w:rPr>
           <w:rFonts w:ascii="Arial" w:hAnsi="Arial" w:cs="Arial"/>
@@ -3039,204 +3578,6 @@
         </w:rPr>
         <w:t xml:space="preserve"> </w:t>
       </w:r>
-    </w:p>
-    <w:p>
-      <w:pPr>
-        <w:jc w:val="both"/>
-        <w:rPr>
-          <w:rFonts w:ascii="Arial" w:hAnsi="Arial" w:cs="Arial"/>
-          <w:sz w:val="24"/>
-        </w:rPr>
-      </w:pPr>
-    </w:p>
-    <w:p>
-      <w:pPr>
-        <w:jc w:val="both"/>
-        <w:rPr>
-          <w:rFonts w:ascii="Arial" w:hAnsi="Arial" w:cs="Arial"/>
-          <w:sz w:val="24"/>
-        </w:rPr>
-      </w:pPr>
-      <w:r>
-        <w:rPr>
-          <w:rFonts w:ascii="Arial" w:hAnsi="Arial" w:cs="Arial"/>
-          <w:sz w:val="24"/>
-        </w:rPr>
-        <w:t xml:space="preserve">6) Creación del </w:t>
-      </w:r>
-      <w:proofErr w:type="spellStart"/>
-      <w:r>
-        <w:rPr>
-          <w:rFonts w:ascii="Arial" w:hAnsi="Arial" w:cs="Arial"/>
-          <w:sz w:val="24"/>
-        </w:rPr>
-        <w:t>PlayList</w:t>
-      </w:r>
-      <w:proofErr w:type="spellEnd"/>
-      <w:r>
-        <w:rPr>
-          <w:rFonts w:ascii="Arial" w:hAnsi="Arial" w:cs="Arial"/>
-          <w:sz w:val="24"/>
-        </w:rPr>
-        <w:t xml:space="preserve">: </w:t>
-      </w:r>
-      <w:r>
-        <w:rPr>
-          <w:rFonts w:ascii="Arial" w:hAnsi="Arial" w:cs="Arial"/>
-          <w:b/>
-          <w:sz w:val="24"/>
-        </w:rPr>
-        <w:t>80</w:t>
-      </w:r>
-      <w:r>
-        <w:rPr>
-          <w:rFonts w:ascii="Arial" w:hAnsi="Arial" w:cs="Arial"/>
-          <w:b/>
-          <w:sz w:val="24"/>
-        </w:rPr>
-        <w:t>%</w:t>
-      </w:r>
-    </w:p>
-    <w:p>
-      <w:pPr>
-        <w:jc w:val="both"/>
-        <w:rPr>
-          <w:rFonts w:ascii="Arial" w:hAnsi="Arial" w:cs="Arial"/>
-          <w:sz w:val="24"/>
-        </w:rPr>
-      </w:pPr>
-      <w:r>
-        <w:rPr>
-          <w:rFonts w:ascii="Arial" w:hAnsi="Arial" w:cs="Arial"/>
-          <w:sz w:val="24"/>
-        </w:rPr>
-        <w:t xml:space="preserve">- Justificación: Quedaron pendientes algunas validaciones relacionadas a la creación y uso de </w:t>
-      </w:r>
-      <w:proofErr w:type="spellStart"/>
-      <w:r>
-        <w:rPr>
-          <w:rFonts w:ascii="Arial" w:hAnsi="Arial" w:cs="Arial"/>
-          <w:sz w:val="24"/>
-        </w:rPr>
-        <w:t>Playlists</w:t>
-      </w:r>
-      <w:proofErr w:type="spellEnd"/>
-      <w:r>
-        <w:rPr>
-          <w:rFonts w:ascii="Arial" w:hAnsi="Arial" w:cs="Arial"/>
-          <w:sz w:val="24"/>
-        </w:rPr>
-        <w:t xml:space="preserve">, tales como el intento de creación de </w:t>
-      </w:r>
-      <w:proofErr w:type="spellStart"/>
-      <w:r>
-        <w:rPr>
-          <w:rFonts w:ascii="Arial" w:hAnsi="Arial" w:cs="Arial"/>
-          <w:sz w:val="24"/>
-        </w:rPr>
-        <w:t>playslits</w:t>
-      </w:r>
-      <w:proofErr w:type="spellEnd"/>
-      <w:r>
-        <w:rPr>
-          <w:rFonts w:ascii="Arial" w:hAnsi="Arial" w:cs="Arial"/>
-          <w:sz w:val="24"/>
-        </w:rPr>
-        <w:t xml:space="preserve"> sin el previo registro de discos físicos o canciones digitales. La funcionalidad correspondiente al envío del correo electrónico a la dirección del locutor registrada presenta errores varios, tales como la falta de validación en caso de fallar la conexión </w:t>
-      </w:r>
-      <w:r>
-        <w:rPr>
-          <w:rFonts w:ascii="Arial" w:hAnsi="Arial" w:cs="Arial"/>
-          <w:sz w:val="24"/>
-        </w:rPr>
-        <w:t>a Internet</w:t>
-      </w:r>
-    </w:p>
-    <w:p>
-      <w:pPr>
-        <w:jc w:val="both"/>
-        <w:rPr>
-          <w:rFonts w:ascii="Arial" w:hAnsi="Arial" w:cs="Arial"/>
-          <w:b/>
-          <w:sz w:val="24"/>
-        </w:rPr>
-      </w:pPr>
-      <w:r>
-        <w:rPr>
-          <w:rFonts w:ascii="Arial" w:hAnsi="Arial" w:cs="Arial"/>
-          <w:sz w:val="24"/>
-        </w:rPr>
-        <w:t>7) C</w:t>
-      </w:r>
-      <w:r>
-        <w:rPr>
-          <w:rFonts w:ascii="Arial" w:hAnsi="Arial" w:cs="Arial"/>
-          <w:sz w:val="24"/>
-        </w:rPr>
-        <w:t>onsultar canciones según género</w:t>
-      </w:r>
-      <w:r>
-        <w:rPr>
-          <w:rFonts w:ascii="Arial" w:hAnsi="Arial" w:cs="Arial"/>
-          <w:sz w:val="24"/>
-        </w:rPr>
-        <w:t xml:space="preserve">: </w:t>
-      </w:r>
-      <w:r>
-        <w:rPr>
-          <w:rFonts w:ascii="Arial" w:hAnsi="Arial" w:cs="Arial"/>
-          <w:b/>
-          <w:sz w:val="24"/>
-        </w:rPr>
-        <w:t>100%</w:t>
-      </w:r>
-    </w:p>
-    <w:p>
-      <w:pPr>
-        <w:jc w:val="both"/>
-        <w:rPr>
-          <w:rFonts w:ascii="Arial" w:hAnsi="Arial" w:cs="Arial"/>
-          <w:sz w:val="24"/>
-        </w:rPr>
-      </w:pPr>
-    </w:p>
-    <w:p>
-      <w:pPr>
-        <w:jc w:val="both"/>
-        <w:rPr>
-          <w:rFonts w:ascii="Arial" w:hAnsi="Arial" w:cs="Arial"/>
-          <w:sz w:val="24"/>
-        </w:rPr>
-      </w:pPr>
-      <w:r>
-        <w:rPr>
-          <w:rFonts w:ascii="Arial" w:hAnsi="Arial" w:cs="Arial"/>
-          <w:sz w:val="24"/>
-        </w:rPr>
-        <w:t>8) Con</w:t>
-      </w:r>
-      <w:r>
-        <w:rPr>
-          <w:rFonts w:ascii="Arial" w:hAnsi="Arial" w:cs="Arial"/>
-          <w:sz w:val="24"/>
-        </w:rPr>
-        <w:t>sultar canciones según cantante</w:t>
-      </w:r>
-      <w:r>
-        <w:rPr>
-          <w:rFonts w:ascii="Arial" w:hAnsi="Arial" w:cs="Arial"/>
-          <w:sz w:val="24"/>
-        </w:rPr>
-        <w:t xml:space="preserve">: </w:t>
-      </w:r>
-      <w:r>
-        <w:rPr>
-          <w:rFonts w:ascii="Arial" w:hAnsi="Arial" w:cs="Arial"/>
-          <w:b/>
-          <w:sz w:val="24"/>
-        </w:rPr>
-        <w:t>100%</w:t>
-      </w:r>
       <w:r>
         <w:rPr>
           <w:rFonts w:ascii="Arial" w:hAnsi="Arial" w:cs="Arial"/>
@@ -3244,94 +3585,69 @@
         </w:rPr>
         <w:t xml:space="preserve"> </w:t>
       </w:r>
-      <w:r>
-        <w:rPr>
-          <w:rFonts w:ascii="Arial" w:hAnsi="Arial" w:cs="Arial"/>
-          <w:sz w:val="24"/>
-        </w:rPr>
-        <w:t xml:space="preserve"> </w:t>
-      </w:r>
-    </w:p>
-    <w:p>
-      <w:pPr>
-        <w:jc w:val="both"/>
-        <w:rPr>
-          <w:rFonts w:ascii="Arial" w:hAnsi="Arial" w:cs="Arial"/>
-          <w:sz w:val="24"/>
-        </w:rPr>
-      </w:pPr>
-    </w:p>
-    <w:p>
-      <w:pPr>
-        <w:jc w:val="both"/>
-        <w:rPr>
-          <w:rFonts w:ascii="Arial" w:hAnsi="Arial" w:cs="Arial"/>
-          <w:b/>
-          <w:sz w:val="24"/>
-        </w:rPr>
-      </w:pPr>
-      <w:r>
-        <w:rPr>
-          <w:rFonts w:ascii="Arial" w:hAnsi="Arial" w:cs="Arial"/>
-          <w:sz w:val="24"/>
-        </w:rPr>
-        <w:t xml:space="preserve">9) Listado de locutores con su información: </w:t>
-      </w:r>
-      <w:r>
-        <w:rPr>
-          <w:rFonts w:ascii="Arial" w:hAnsi="Arial" w:cs="Arial"/>
-          <w:b/>
-          <w:sz w:val="24"/>
-        </w:rPr>
-        <w:t>100%</w:t>
-      </w:r>
-    </w:p>
-    <w:p>
-      <w:pPr>
-        <w:jc w:val="both"/>
-        <w:rPr>
-          <w:rFonts w:ascii="Arial" w:hAnsi="Arial" w:cs="Arial"/>
-          <w:sz w:val="24"/>
-        </w:rPr>
-      </w:pPr>
-    </w:p>
-    <w:p>
-      <w:pPr>
-        <w:jc w:val="both"/>
-        <w:rPr>
-          <w:rFonts w:ascii="Arial" w:hAnsi="Arial" w:cs="Arial"/>
-          <w:sz w:val="24"/>
-        </w:rPr>
-      </w:pPr>
-      <w:r>
-        <w:rPr>
-          <w:rFonts w:ascii="Arial" w:hAnsi="Arial" w:cs="Arial"/>
-          <w:sz w:val="24"/>
-        </w:rPr>
-        <w:t xml:space="preserve">10) Listado de programas con su información. : </w:t>
-      </w:r>
-      <w:r>
-        <w:rPr>
-          <w:rFonts w:ascii="Arial" w:hAnsi="Arial" w:cs="Arial"/>
-          <w:b/>
-          <w:sz w:val="24"/>
-        </w:rPr>
-        <w:t>100%</w:t>
-      </w:r>
-      <w:r>
-        <w:rPr>
-          <w:rFonts w:ascii="Arial" w:hAnsi="Arial" w:cs="Arial"/>
-          <w:sz w:val="24"/>
-        </w:rPr>
-        <w:t xml:space="preserve"> </w:t>
-      </w:r>
-      <w:r>
-        <w:rPr>
-          <w:rFonts w:ascii="Arial" w:hAnsi="Arial" w:cs="Arial"/>
-          <w:sz w:val="24"/>
-        </w:rPr>
-        <w:t xml:space="preserve"> </w:t>
-      </w:r>
+    </w:p>
+    <w:p>
+      <w:pPr>
+        <w:jc w:val="both"/>
+        <w:rPr>
+          <w:rFonts w:ascii="Arial" w:hAnsi="Arial" w:cs="Arial"/>
+          <w:sz w:val="24"/>
+        </w:rPr>
+      </w:pPr>
+    </w:p>
+    <w:p>
+      <w:pPr>
+        <w:jc w:val="both"/>
+        <w:rPr>
+          <w:rFonts w:ascii="Arial" w:hAnsi="Arial" w:cs="Arial"/>
+          <w:sz w:val="24"/>
+        </w:rPr>
+      </w:pPr>
+    </w:p>
+    <w:p>
+      <w:pPr>
+        <w:jc w:val="both"/>
+        <w:rPr>
+          <w:rFonts w:ascii="Arial" w:hAnsi="Arial" w:cs="Arial"/>
+          <w:sz w:val="24"/>
+        </w:rPr>
+      </w:pPr>
+    </w:p>
+    <w:p>
+      <w:pPr>
+        <w:jc w:val="both"/>
+        <w:rPr>
+          <w:rFonts w:ascii="Arial" w:hAnsi="Arial" w:cs="Arial"/>
+          <w:sz w:val="24"/>
+        </w:rPr>
+      </w:pPr>
+    </w:p>
+    <w:p>
+      <w:pPr>
+        <w:jc w:val="both"/>
+        <w:rPr>
+          <w:rFonts w:ascii="Arial" w:hAnsi="Arial" w:cs="Arial"/>
+          <w:sz w:val="24"/>
+        </w:rPr>
+      </w:pPr>
+    </w:p>
+    <w:p>
+      <w:pPr>
+        <w:jc w:val="both"/>
+        <w:rPr>
+          <w:rFonts w:ascii="Arial" w:hAnsi="Arial" w:cs="Arial"/>
+          <w:sz w:val="24"/>
+        </w:rPr>
+      </w:pPr>
+    </w:p>
+    <w:p>
+      <w:pPr>
+        <w:jc w:val="center"/>
+        <w:rPr>
+          <w:rFonts w:ascii="Arial" w:hAnsi="Arial" w:cs="Arial"/>
+          <w:sz w:val="24"/>
+        </w:rPr>
+      </w:pPr>
     </w:p>
     <w:p>
       <w:pPr>
@@ -3472,7 +3788,100 @@
           <w:rFonts w:ascii="Arial" w:hAnsi="Arial" w:cs="Arial"/>
           <w:sz w:val="24"/>
         </w:rPr>
-        <w:t xml:space="preserve"> propias de la librería </w:t>
+        <w:t xml:space="preserve"> propias de la</w:t>
+      </w:r>
+      <w:r>
+        <w:rPr>
+          <w:rFonts w:ascii="Arial" w:hAnsi="Arial" w:cs="Arial"/>
+          <w:sz w:val="24"/>
+        </w:rPr>
+        <w:t>s</w:t>
+      </w:r>
+      <w:r>
+        <w:rPr>
+          <w:rFonts w:ascii="Arial" w:hAnsi="Arial" w:cs="Arial"/>
+          <w:sz w:val="24"/>
+        </w:rPr>
+        <w:t xml:space="preserve"> librería</w:t>
+      </w:r>
+      <w:r>
+        <w:rPr>
+          <w:rFonts w:ascii="Arial" w:hAnsi="Arial" w:cs="Arial"/>
+          <w:sz w:val="24"/>
+        </w:rPr>
+        <w:t>s</w:t>
+      </w:r>
+      <w:r>
+        <w:rPr>
+          <w:rFonts w:ascii="Arial" w:hAnsi="Arial" w:cs="Arial"/>
+          <w:sz w:val="24"/>
+        </w:rPr>
+        <w:t xml:space="preserve"> estándar</w:t>
+      </w:r>
+      <w:r>
+        <w:rPr>
+          <w:rFonts w:ascii="Arial" w:hAnsi="Arial" w:cs="Arial"/>
+          <w:sz w:val="24"/>
+        </w:rPr>
+        <w:t>es</w:t>
+      </w:r>
+      <w:r>
+        <w:rPr>
+          <w:rFonts w:ascii="Arial" w:hAnsi="Arial" w:cs="Arial"/>
+          <w:sz w:val="24"/>
+        </w:rPr>
+        <w:t xml:space="preserve"> de Java. Lo anterior se debe a que estas clases debían ser empleadas en la </w:t>
+      </w:r>
+      <w:r>
+        <w:rPr>
+          <w:rFonts w:ascii="Arial" w:hAnsi="Arial" w:cs="Arial"/>
+          <w:sz w:val="24"/>
+        </w:rPr>
+        <w:t xml:space="preserve"> funcionalidad de </w:t>
+      </w:r>
+      <w:r>
+        <w:rPr>
+          <w:rFonts w:ascii="Arial" w:hAnsi="Arial" w:cs="Arial"/>
+          <w:sz w:val="24"/>
+        </w:rPr>
+        <w:t>validación</w:t>
+      </w:r>
+      <w:r>
+        <w:rPr>
+          <w:rFonts w:ascii="Arial" w:hAnsi="Arial" w:cs="Arial"/>
+          <w:sz w:val="24"/>
+        </w:rPr>
+        <w:t xml:space="preserve"> de clases</w:t>
+      </w:r>
+      <w:r>
+        <w:rPr>
+          <w:rFonts w:ascii="Arial" w:hAnsi="Arial" w:cs="Arial"/>
+          <w:sz w:val="24"/>
+        </w:rPr>
+        <w:t>.</w:t>
+      </w:r>
+    </w:p>
+    <w:p>
+      <w:pPr>
+        <w:jc w:val="both"/>
+        <w:rPr>
+          <w:rFonts w:ascii="Arial" w:hAnsi="Arial" w:cs="Arial"/>
+          <w:sz w:val="24"/>
+        </w:rPr>
+      </w:pPr>
+      <w:r>
+        <w:rPr>
+          <w:rFonts w:ascii="Arial" w:hAnsi="Arial" w:cs="Arial"/>
+          <w:sz w:val="24"/>
+        </w:rPr>
+        <w:t xml:space="preserve">- Fue necesario adquirir conocimientos </w:t>
+      </w:r>
+      <w:r>
+        <w:rPr>
+          <w:rFonts w:ascii="Arial" w:hAnsi="Arial" w:cs="Arial"/>
+          <w:sz w:val="24"/>
+        </w:rPr>
+        <w:t xml:space="preserve">sobre diversos componentes asociados a la compilación de un programa escrito en Java, tales como los paquetes, el </w:t>
       </w:r>
       <w:proofErr w:type="spellStart"/>
       <w:r>
@@ -3480,7 +3889,7 @@
           <w:rFonts w:ascii="Arial" w:hAnsi="Arial" w:cs="Arial"/>
           <w:sz w:val="24"/>
         </w:rPr>
-        <w:t>java.lang</w:t>
+        <w:t>classloader</w:t>
       </w:r>
       <w:proofErr w:type="spellEnd"/>
       <w:r>
@@ -3488,30 +3897,58 @@
           <w:rFonts w:ascii="Arial" w:hAnsi="Arial" w:cs="Arial"/>
           <w:sz w:val="24"/>
         </w:rPr>
-        <w:t xml:space="preserve"> estándar de Java. Lo anterior se debe a que estas clases debían ser empleadas en la validación inicial del programa.</w:t>
-      </w:r>
-    </w:p>
-    <w:p>
-      <w:pPr>
-        <w:jc w:val="both"/>
-        <w:rPr>
-          <w:rFonts w:ascii="Arial" w:hAnsi="Arial" w:cs="Arial"/>
-          <w:sz w:val="24"/>
-        </w:rPr>
-      </w:pPr>
-      <w:r>
-        <w:rPr>
-          <w:rFonts w:ascii="Arial" w:hAnsi="Arial" w:cs="Arial"/>
-          <w:sz w:val="24"/>
-        </w:rPr>
-        <w:t xml:space="preserve">- Fue necesario adquirir conocimientos </w:t>
-      </w:r>
-      <w:r>
-        <w:rPr>
-          <w:rFonts w:ascii="Arial" w:hAnsi="Arial" w:cs="Arial"/>
-          <w:sz w:val="24"/>
-        </w:rPr>
-        <w:t xml:space="preserve">sobre diversos componentes asociados a la compilación de un programa escrito en Java, tales como los paquetes, el </w:t>
+        <w:t>, archivos de clase de Java, etc.</w:t>
+      </w:r>
+      <w:r>
+        <w:rPr>
+          <w:rFonts w:ascii="Arial" w:hAnsi="Arial" w:cs="Arial"/>
+          <w:sz w:val="24"/>
+        </w:rPr>
+        <w:t xml:space="preserve"> Los anteriores conceptos fueron aclarados y profundizados en su definición</w:t>
+      </w:r>
+      <w:r>
+        <w:rPr>
+          <w:rFonts w:ascii="Arial" w:hAnsi="Arial" w:cs="Arial"/>
+          <w:sz w:val="24"/>
+        </w:rPr>
+        <w:t xml:space="preserve"> y función</w:t>
+      </w:r>
+      <w:r>
+        <w:rPr>
+          <w:rFonts w:ascii="Arial" w:hAnsi="Arial" w:cs="Arial"/>
+          <w:sz w:val="24"/>
+        </w:rPr>
+        <w:t xml:space="preserve">. </w:t>
+      </w:r>
+    </w:p>
+    <w:p>
+      <w:pPr>
+        <w:jc w:val="both"/>
+        <w:rPr>
+          <w:rFonts w:ascii="Arial" w:hAnsi="Arial" w:cs="Arial"/>
+          <w:sz w:val="24"/>
+        </w:rPr>
+      </w:pPr>
+      <w:r>
+        <w:rPr>
+          <w:rFonts w:ascii="Arial" w:hAnsi="Arial" w:cs="Arial"/>
+          <w:sz w:val="24"/>
+        </w:rPr>
+        <w:t>-</w:t>
+      </w:r>
+      <w:r>
+        <w:rPr>
+          <w:rFonts w:ascii="Arial" w:hAnsi="Arial" w:cs="Arial"/>
+          <w:sz w:val="24"/>
+        </w:rPr>
+        <w:t xml:space="preserve"> En cuanto a la creación del archivo en formato XML,</w:t>
+      </w:r>
+      <w:r>
+        <w:rPr>
+          <w:rFonts w:ascii="Arial" w:hAnsi="Arial" w:cs="Arial"/>
+          <w:sz w:val="24"/>
+        </w:rPr>
+        <w:t xml:space="preserve"> para ello fue necesario implementar las librerías File, </w:t>
       </w:r>
       <w:proofErr w:type="spellStart"/>
       <w:r>
@@ -3519,7 +3956,7 @@
           <w:rFonts w:ascii="Arial" w:hAnsi="Arial" w:cs="Arial"/>
           <w:sz w:val="24"/>
         </w:rPr>
-        <w:t>classloader</w:t>
+        <w:t>Transformer</w:t>
       </w:r>
       <w:proofErr w:type="spellEnd"/>
       <w:r>
@@ -3527,55 +3964,7 @@
           <w:rFonts w:ascii="Arial" w:hAnsi="Arial" w:cs="Arial"/>
           <w:sz w:val="24"/>
         </w:rPr>
-        <w:t>, archivos de clase de Java, etc.</w:t>
-      </w:r>
-      <w:r>
-        <w:rPr>
-          <w:rFonts w:ascii="Arial" w:hAnsi="Arial" w:cs="Arial"/>
-          <w:sz w:val="24"/>
-        </w:rPr>
-        <w:t xml:space="preserve"> Los anteriores conceptos fueron aclarados y profundizados en su definición. </w:t>
-      </w:r>
-    </w:p>
-    <w:p>
-      <w:pPr>
-        <w:jc w:val="both"/>
-        <w:rPr>
-          <w:rFonts w:ascii="Arial" w:hAnsi="Arial" w:cs="Arial"/>
-          <w:sz w:val="24"/>
-        </w:rPr>
-      </w:pPr>
-      <w:r>
-        <w:rPr>
-          <w:rFonts w:ascii="Arial" w:hAnsi="Arial" w:cs="Arial"/>
-          <w:sz w:val="24"/>
-        </w:rPr>
-        <w:t>-</w:t>
-      </w:r>
-      <w:r>
-        <w:rPr>
-          <w:rFonts w:ascii="Arial" w:hAnsi="Arial" w:cs="Arial"/>
-          <w:sz w:val="24"/>
-        </w:rPr>
-        <w:t xml:space="preserve"> En cuanto a la creación del archivo en formato XML,.</w:t>
-      </w:r>
-      <w:bookmarkStart w:id="0" w:name="_GoBack"/>
-      <w:bookmarkEnd w:id="0"/>
-    </w:p>
-    <w:p>
-      <w:pPr>
-        <w:jc w:val="both"/>
-        <w:rPr>
-          <w:rFonts w:ascii="Arial" w:hAnsi="Arial" w:cs="Arial"/>
-          <w:sz w:val="24"/>
-        </w:rPr>
-      </w:pPr>
-      <w:r>
-        <w:rPr>
-          <w:rFonts w:ascii="Arial" w:hAnsi="Arial" w:cs="Arial"/>
-          <w:sz w:val="24"/>
-        </w:rPr>
-        <w:t xml:space="preserve">- Se investigaron y comprendieron las funciones básicas de la librería </w:t>
+        <w:t xml:space="preserve">, </w:t>
       </w:r>
       <w:proofErr w:type="spellStart"/>
       <w:r>
@@ -3583,7 +3972,7 @@
           <w:rFonts w:ascii="Arial" w:hAnsi="Arial" w:cs="Arial"/>
           <w:sz w:val="24"/>
         </w:rPr>
-        <w:t>javaMail</w:t>
+        <w:t>DocumentBuilder</w:t>
       </w:r>
       <w:proofErr w:type="spellEnd"/>
       <w:r>
@@ -3591,7 +3980,7 @@
           <w:rFonts w:ascii="Arial" w:hAnsi="Arial" w:cs="Arial"/>
           <w:sz w:val="24"/>
         </w:rPr>
-        <w:t xml:space="preserve">, ya que es por medio de esta que se realiza el envío de correos electrónicos al momento de crear las </w:t>
+        <w:t xml:space="preserve">, DOM y </w:t>
       </w:r>
       <w:proofErr w:type="spellStart"/>
       <w:r>
@@ -3599,7 +3988,7 @@
           <w:rFonts w:ascii="Arial" w:hAnsi="Arial" w:cs="Arial"/>
           <w:sz w:val="24"/>
         </w:rPr>
-        <w:t>playlists</w:t>
+        <w:t>StreamResult</w:t>
       </w:r>
       <w:proofErr w:type="spellEnd"/>
       <w:r>
@@ -3607,28 +3996,39 @@
           <w:rFonts w:ascii="Arial" w:hAnsi="Arial" w:cs="Arial"/>
           <w:sz w:val="24"/>
         </w:rPr>
-        <w:t xml:space="preserve">. También se </w:t>
-      </w:r>
-      <w:r>
-        <w:rPr>
-          <w:rFonts w:ascii="Arial" w:hAnsi="Arial" w:cs="Arial"/>
-          <w:sz w:val="24"/>
-        </w:rPr>
-        <w:t>investigó</w:t>
-      </w:r>
-      <w:r>
-        <w:rPr>
-          <w:rFonts w:ascii="Arial" w:hAnsi="Arial" w:cs="Arial"/>
-          <w:sz w:val="24"/>
-        </w:rPr>
-        <w:t xml:space="preserve"> e implementó el uso de dicha librería con conjunt</w:t>
-      </w:r>
-      <w:r>
-        <w:rPr>
-          <w:rFonts w:ascii="Arial" w:hAnsi="Arial" w:cs="Arial"/>
-          <w:sz w:val="24"/>
-        </w:rPr>
-        <w:t>o con el paquete activation.jar</w:t>
+        <w:t>, por lo que se adquirió un conocimiento básico sobre su uso.</w:t>
+      </w:r>
+    </w:p>
+    <w:p>
+      <w:pPr>
+        <w:jc w:val="both"/>
+        <w:rPr>
+          <w:rFonts w:ascii="Arial" w:hAnsi="Arial" w:cs="Arial"/>
+          <w:sz w:val="24"/>
+        </w:rPr>
+      </w:pPr>
+      <w:r>
+        <w:rPr>
+          <w:rFonts w:ascii="Arial" w:hAnsi="Arial" w:cs="Arial"/>
+          <w:sz w:val="24"/>
+        </w:rPr>
+        <w:t xml:space="preserve">- Se debieron implementar diversas herramientas de introspección para desarrollar las funcionalidades del programa, por lo que se profundizó en el uso de varios métodos introspectivos encontrados en la librería </w:t>
+      </w:r>
+      <w:proofErr w:type="spellStart"/>
+      <w:r>
+        <w:rPr>
+          <w:rFonts w:ascii="Arial" w:hAnsi="Arial" w:cs="Arial"/>
+          <w:sz w:val="24"/>
+        </w:rPr>
+        <w:t>reflections</w:t>
+      </w:r>
+      <w:proofErr w:type="spellEnd"/>
+      <w:r>
+        <w:rPr>
+          <w:rFonts w:ascii="Arial" w:hAnsi="Arial" w:cs="Arial"/>
+          <w:sz w:val="24"/>
+        </w:rPr>
+        <w:t>, por ejemplo.</w:t>
       </w:r>
     </w:p>
     <w:p>
@@ -3660,23 +4060,14 @@
           <w:rFonts w:ascii="Arial" w:hAnsi="Arial" w:cs="Arial"/>
           <w:sz w:val="24"/>
         </w:rPr>
-        <w:t xml:space="preserve"> como forma de compartir el trabajo realizado entre distintos miembros. Adicionalmente, fue necesaria la buena comunicación para mantener a cada miembro actualizado sobre el progreso o cambios realizados al proyecto con cada </w:t>
-      </w:r>
-      <w:proofErr w:type="spellStart"/>
-      <w:r>
-        <w:rPr>
-          <w:rFonts w:ascii="Arial" w:hAnsi="Arial" w:cs="Arial"/>
-          <w:sz w:val="24"/>
-        </w:rPr>
-        <w:t>commit</w:t>
-      </w:r>
-      <w:proofErr w:type="spellEnd"/>
-      <w:r>
-        <w:rPr>
-          <w:rFonts w:ascii="Arial" w:hAnsi="Arial" w:cs="Arial"/>
-          <w:sz w:val="24"/>
-        </w:rPr>
-        <w:t>.</w:t>
+        <w:t xml:space="preserve"> como forma de compartir el trabajo realizado entre distintos miembros. </w:t>
+      </w:r>
+      <w:r>
+        <w:rPr>
+          <w:rFonts w:ascii="Arial" w:hAnsi="Arial" w:cs="Arial"/>
+          <w:sz w:val="24"/>
+        </w:rPr>
+        <w:t xml:space="preserve">Dado que se realizó una distribución de labores en la cual las funcionalidades asignadas a cada miembro dependían entre sí, se desarrolló la práctica de mantener una buena comunicación sobre los cambios de implementación realizados por cada integrante. </w:t>
       </w:r>
     </w:p>
     <w:p>

</xml_diff>